<commit_message>
Quartz sync: 2024-10-21 21:23:49
</commit_message>
<xml_diff>
--- a/content/Organised/Applications/CVs/Part-Time CV.docx
+++ b/content/Organised/Applications/CVs/Part-Time CV.docx
@@ -1,14 +1,22 @@
 
 <file path=word/document.xml><?xml version="1.0" encoding="utf-8"?>
-<w:document xmlns:wpc="http://schemas.microsoft.com/office/word/2010/wordprocessingCanvas" xmlns:cx="http://schemas.microsoft.com/office/drawing/2014/chartex" xmlns:cx1="http://schemas.microsoft.com/office/drawing/2015/9/8/chartex" xmlns:cx2="http://schemas.microsoft.com/office/drawing/2015/10/21/chartex" xmlns:cx3="http://schemas.microsoft.com/office/drawing/2016/5/9/chartex" xmlns:cx4="http://schemas.microsoft.com/office/drawing/2016/5/10/chartex" xmlns:cx5="http://schemas.microsoft.com/office/drawing/2016/5/11/chartex" xmlns:cx6="http://schemas.microsoft.com/office/drawing/2016/5/12/chartex" xmlns:cx7="http://schemas.microsoft.com/office/drawing/2016/5/13/chartex" xmlns:cx8="http://schemas.microsoft.com/office/drawing/2016/5/14/chartex" xmlns:mc="http://schemas.openxmlformats.org/markup-compatibility/2006" xmlns:aink="http://schemas.microsoft.com/office/drawing/2016/ink" xmlns:am3d="http://schemas.microsoft.com/office/drawing/2017/model3d" xmlns:o="urn:schemas-microsoft-com:office:office" xmlns:oel="http://schemas.microsoft.com/office/2019/extlst" xmlns:r="http://schemas.openxmlformats.org/officeDocument/2006/relationships" xmlns:m="http://schemas.openxmlformats.org/officeDocument/2006/math" xmlns:v="urn:schemas-microsoft-com:vml" xmlns:wp14="http://schemas.microsoft.com/office/word/2010/wordprocessingDrawing" xmlns:wp="http://schemas.openxmlformats.org/drawingml/2006/wordprocessingDrawing" xmlns:w10="urn:schemas-microsoft-com:office:word" xmlns:w="http://schemas.openxmlformats.org/wordprocessingml/2006/main" xmlns:w14="http://schemas.microsoft.com/office/word/2010/wordml" xmlns:w15="http://schemas.microsoft.com/office/word/2012/wordml" xmlns:w16cex="http://schemas.microsoft.com/office/word/2018/wordml/cex" xmlns:w16cid="http://schemas.microsoft.com/office/word/2016/wordml/cid" xmlns:w16="http://schemas.microsoft.com/office/word/2018/wordml" xmlns:w16du="http://schemas.microsoft.com/office/word/2023/wordml/word16du" xmlns:w16sdtdh="http://schemas.microsoft.com/office/word/2020/wordml/sdtdatahash" xmlns:w16se="http://schemas.microsoft.com/office/word/2015/wordml/symex" xmlns:wpg="http://schemas.microsoft.com/office/word/2010/wordprocessingGroup" xmlns:wpi="http://schemas.microsoft.com/office/word/2010/wordprocessingInk" xmlns:wne="http://schemas.microsoft.com/office/word/2006/wordml" xmlns:wps="http://schemas.microsoft.com/office/word/2010/wordprocessingShape" mc:Ignorable="w14 w15 w16se w16cid w16 w16cex w16sdtdh w16du wp14">
+<w:document xmlns:w="http://schemas.openxmlformats.org/wordprocessingml/2006/main" xmlns:m="http://schemas.openxmlformats.org/officeDocument/2006/math" xmlns:r="http://schemas.openxmlformats.org/officeDocument/2006/relationships" xmlns:o="urn:schemas-microsoft-com:office:office" xmlns:v="urn:schemas-microsoft-com:vml" xmlns:w10="urn:schemas-microsoft-com:office:word" xmlns:a="http://schemas.openxmlformats.org/drawingml/2006/main" xmlns:pic="http://schemas.openxmlformats.org/drawingml/2006/picture" xmlns:wp="http://schemas.openxmlformats.org/drawingml/2006/wordprocessingDrawing">
   <w:body>
     <w:p>
       <w:pPr>
         <w:pStyle w:val="Title"/>
       </w:pPr>
-      <w:bookmarkStart w:id="0" w:name="william-fayers"/>
-      <w:r>
-        <w:t>William Fayers</w:t>
+      <w:r>
+        <w:t xml:space="preserve">Part-Time CV</w:t>
+      </w:r>
+    </w:p>
+    <w:bookmarkStart w:id="33" w:name="william-fayers"/>
+    <w:p>
+      <w:pPr>
+        <w:pStyle w:val="Heading1"/>
+      </w:pPr>
+      <w:r>
+        <w:t xml:space="preserve">William Fayers</w:t>
       </w:r>
     </w:p>
     <w:p>
@@ -20,64 +28,67 @@
           <w:i/>
           <w:iCs/>
         </w:rPr>
-        <w:t>Dedicated and flexible undergraduate student seeking part-time work to support my studies.</w:t>
-      </w:r>
-    </w:p>
-    <w:p>
-      <w:pPr>
-        <w:pStyle w:val="Compact"/>
-        <w:numPr>
-          <w:ilvl w:val="0"/>
-          <w:numId w:val="3"/>
+        <w:t xml:space="preserve">Dedicated and flexible undergraduate student seeking part-time work to support my studies.</w:t>
+      </w:r>
+    </w:p>
+    <w:p>
+      <w:pPr>
+        <w:pStyle w:val="Compact"/>
+        <w:numPr>
+          <w:ilvl w:val="0"/>
+          <w:numId w:val="1001"/>
         </w:numPr>
       </w:pPr>
       <w:r>
         <w:rPr>
           <w:rStyle w:val="VerbatimChar"/>
         </w:rPr>
-        <w:t>Second-Year Student</w:t>
-      </w:r>
-    </w:p>
-    <w:p>
-      <w:pPr>
-        <w:pStyle w:val="Compact"/>
-        <w:numPr>
-          <w:ilvl w:val="0"/>
-          <w:numId w:val="3"/>
+        <w:t xml:space="preserve">Second-Year Student</w:t>
+      </w:r>
+    </w:p>
+    <w:p>
+      <w:pPr>
+        <w:pStyle w:val="Compact"/>
+        <w:numPr>
+          <w:ilvl w:val="0"/>
+          <w:numId w:val="1001"/>
         </w:numPr>
       </w:pPr>
       <w:r>
         <w:rPr>
           <w:rStyle w:val="VerbatimChar"/>
         </w:rPr>
-        <w:t>Open to Part-Time Opportunities</w:t>
-      </w:r>
-    </w:p>
+        <w:t xml:space="preserve">Open to Part-Time Opportunities</w:t>
+      </w:r>
+    </w:p>
+    <w:bookmarkStart w:id="21" w:name="williamfayers.com"/>
     <w:p>
       <w:pPr>
         <w:pStyle w:val="Heading3"/>
       </w:pPr>
-      <w:bookmarkStart w:id="1" w:name="williamfayers.com"/>
-      <w:r>
-        <w:t xml:space="preserve">07578 127943 / </w:t>
-      </w:r>
-      <w:hyperlink r:id="rId5">
+      <w:r>
+        <w:t xml:space="preserve">07578 127943 /</w:t>
+      </w:r>
+      <w:r>
+        <w:t xml:space="preserve"> </w:t>
+      </w:r>
+      <w:hyperlink r:id="rId20">
         <w:r>
           <w:rPr>
             <w:rStyle w:val="Hyperlink"/>
           </w:rPr>
-          <w:t>william@fayers.com</w:t>
+          <w:t xml:space="preserve">william@fayers.com</w:t>
         </w:r>
       </w:hyperlink>
     </w:p>
+    <w:bookmarkEnd w:id="21"/>
+    <w:bookmarkStart w:id="22" w:name="experience"/>
     <w:p>
       <w:pPr>
         <w:pStyle w:val="Heading2"/>
       </w:pPr>
-      <w:bookmarkStart w:id="2" w:name="experience"/>
-      <w:bookmarkEnd w:id="1"/>
-      <w:r>
-        <w:t>Experience</w:t>
+      <w:r>
+        <w:t xml:space="preserve">Experience</w:t>
       </w:r>
     </w:p>
     <w:p>
@@ -89,56 +100,59 @@
           <w:b/>
           <w:bCs/>
         </w:rPr>
-        <w:t>Research Team Member, University of Lincoln</w:t>
-      </w:r>
-      <w:r>
-        <w:t xml:space="preserve"> (</w:t>
+        <w:t xml:space="preserve">Research Team Member, University of Lincoln</w:t>
+      </w:r>
+      <w:r>
+        <w:t xml:space="preserve"> </w:t>
+      </w:r>
+      <w:r>
+        <w:t xml:space="preserve">(</w:t>
       </w:r>
       <w:r>
         <w:rPr>
           <w:i/>
           <w:iCs/>
         </w:rPr>
-        <w:t>Oct 2024 - present</w:t>
-      </w:r>
-      <w:r>
-        <w:t>)</w:t>
-      </w:r>
-    </w:p>
-    <w:p>
-      <w:pPr>
-        <w:pStyle w:val="Compact"/>
-        <w:numPr>
-          <w:ilvl w:val="0"/>
-          <w:numId w:val="4"/>
-        </w:numPr>
-      </w:pPr>
-      <w:r>
-        <w:t>Collaborated with a multidisciplinary team of peers to complete a competitor analysis for Lone Star UK.</w:t>
-      </w:r>
-    </w:p>
-    <w:p>
-      <w:pPr>
-        <w:pStyle w:val="Compact"/>
-        <w:numPr>
-          <w:ilvl w:val="0"/>
-          <w:numId w:val="4"/>
-        </w:numPr>
-      </w:pPr>
-      <w:r>
-        <w:t>Used analytical tools and methodologies to assess key competitors, engaging in regular team meeting to share insights and develop recommendations, enhancing communication and teamwork skills.</w:t>
-      </w:r>
-    </w:p>
-    <w:p>
-      <w:pPr>
-        <w:pStyle w:val="Compact"/>
-        <w:numPr>
-          <w:ilvl w:val="0"/>
-          <w:numId w:val="4"/>
-        </w:numPr>
-      </w:pPr>
-      <w:r>
-        <w:t>Presented findings to stakeholders, demonstrating public speaking and presentation abilities while receiving feedback for continuous improvement.</w:t>
+        <w:t xml:space="preserve">Oct 2024 - present</w:t>
+      </w:r>
+      <w:r>
+        <w:t xml:space="preserve">)</w:t>
+      </w:r>
+    </w:p>
+    <w:p>
+      <w:pPr>
+        <w:pStyle w:val="Compact"/>
+        <w:numPr>
+          <w:ilvl w:val="0"/>
+          <w:numId w:val="1002"/>
+        </w:numPr>
+      </w:pPr>
+      <w:r>
+        <w:t xml:space="preserve">Collaborated with a multidisciplinary team of peers to complete a competitor analysis for Lone Star UK.</w:t>
+      </w:r>
+    </w:p>
+    <w:p>
+      <w:pPr>
+        <w:pStyle w:val="Compact"/>
+        <w:numPr>
+          <w:ilvl w:val="0"/>
+          <w:numId w:val="1002"/>
+        </w:numPr>
+      </w:pPr>
+      <w:r>
+        <w:t xml:space="preserve">Used analytical tools and methodologies to assess key competitors, engaging in regular team meetings to share insights and develop recommendations, enhancing communication and teamwork skills.</w:t>
+      </w:r>
+    </w:p>
+    <w:p>
+      <w:pPr>
+        <w:pStyle w:val="Compact"/>
+        <w:numPr>
+          <w:ilvl w:val="0"/>
+          <w:numId w:val="1002"/>
+        </w:numPr>
+      </w:pPr>
+      <w:r>
+        <w:t xml:space="preserve">Presented findings to stakeholders, demonstrating public speaking and presentation abilities while receiving feedback for continuous improvement.</w:t>
       </w:r>
     </w:p>
     <w:p>
@@ -150,44 +164,47 @@
           <w:b/>
           <w:bCs/>
         </w:rPr>
-        <w:t>Research Team Member, British Sugar Biofuel Plant</w:t>
-      </w:r>
-      <w:r>
-        <w:t xml:space="preserve"> (</w:t>
+        <w:t xml:space="preserve">Research Team Member, British Sugar Biofuel Plant</w:t>
+      </w:r>
+      <w:r>
+        <w:t xml:space="preserve"> </w:t>
+      </w:r>
+      <w:r>
+        <w:t xml:space="preserve">(</w:t>
       </w:r>
       <w:r>
         <w:rPr>
           <w:i/>
           <w:iCs/>
         </w:rPr>
-        <w:t>Feb 2022 - Dec 2022</w:t>
-      </w:r>
-      <w:r>
-        <w:t>)</w:t>
-      </w:r>
-    </w:p>
-    <w:p>
-      <w:pPr>
-        <w:pStyle w:val="Compact"/>
-        <w:numPr>
-          <w:ilvl w:val="0"/>
-          <w:numId w:val="5"/>
-        </w:numPr>
-      </w:pPr>
-      <w:r>
-        <w:t>Collaborated with students and professionals to identify inefficiencies in biofuel production, developing the ability to work within a team successfully.</w:t>
-      </w:r>
-    </w:p>
-    <w:p>
-      <w:pPr>
-        <w:pStyle w:val="Compact"/>
-        <w:numPr>
-          <w:ilvl w:val="0"/>
-          <w:numId w:val="5"/>
-        </w:numPr>
-      </w:pPr>
-      <w:r>
-        <w:t>Applied and developed public speaking skills when presenting findings to staff and actively participating in meetings.</w:t>
+        <w:t xml:space="preserve">Feb 2022 - Dec 2022</w:t>
+      </w:r>
+      <w:r>
+        <w:t xml:space="preserve">)</w:t>
+      </w:r>
+    </w:p>
+    <w:p>
+      <w:pPr>
+        <w:pStyle w:val="Compact"/>
+        <w:numPr>
+          <w:ilvl w:val="0"/>
+          <w:numId w:val="1003"/>
+        </w:numPr>
+      </w:pPr>
+      <w:r>
+        <w:t xml:space="preserve">Collaborated with students and professionals to identify inefficiencies in biofuel production, developing the ability to work within a team successfully.</w:t>
+      </w:r>
+    </w:p>
+    <w:p>
+      <w:pPr>
+        <w:pStyle w:val="Compact"/>
+        <w:numPr>
+          <w:ilvl w:val="0"/>
+          <w:numId w:val="1003"/>
+        </w:numPr>
+      </w:pPr>
+      <w:r>
+        <w:t xml:space="preserve">Practised public speaking skills when presenting findings to staff and actively participating in meetings.</w:t>
       </w:r>
     </w:p>
     <w:p>
@@ -199,56 +216,71 @@
           <w:b/>
           <w:bCs/>
         </w:rPr>
-        <w:t>Self-Employed Tutor</w:t>
-      </w:r>
-      <w:r>
-        <w:t xml:space="preserve"> (</w:t>
+        <w:t xml:space="preserve">Self-Employed Tutor</w:t>
+      </w:r>
+      <w:r>
+        <w:t xml:space="preserve"> </w:t>
+      </w:r>
+      <w:r>
+        <w:t xml:space="preserve">(</w:t>
       </w:r>
       <w:r>
         <w:rPr>
           <w:i/>
           <w:iCs/>
         </w:rPr>
-        <w:t>Oct 2020 - present</w:t>
-      </w:r>
-      <w:r>
-        <w:t>)</w:t>
-      </w:r>
-    </w:p>
-    <w:p>
-      <w:pPr>
-        <w:pStyle w:val="Compact"/>
-        <w:numPr>
-          <w:ilvl w:val="0"/>
-          <w:numId w:val="6"/>
-        </w:numPr>
-      </w:pPr>
-      <w:r>
-        <w:t>Tutored Mathematics, Chemistry, and Physics to GCSE and A-Level students, carefully listening to their needs to foster a supportive learning environment.</w:t>
-      </w:r>
-    </w:p>
-    <w:p>
-      <w:pPr>
-        <w:pStyle w:val="Compact"/>
-        <w:numPr>
-          <w:ilvl w:val="0"/>
-          <w:numId w:val="6"/>
-        </w:numPr>
-      </w:pPr>
-      <w:r>
-        <w:t>Effectively communicated with students and parents to address weaker points in the student's education.</w:t>
-      </w:r>
-    </w:p>
-    <w:p>
-      <w:pPr>
-        <w:pStyle w:val="Compact"/>
-        <w:numPr>
-          <w:ilvl w:val="0"/>
-          <w:numId w:val="6"/>
-        </w:numPr>
-      </w:pPr>
-      <w:r>
-        <w:t>Managed all marketing and finances, including invoicing, advertising, and cash handling, in addition to delivery of tuition.</w:t>
+        <w:t xml:space="preserve">Oct 2020 - present</w:t>
+      </w:r>
+      <w:r>
+        <w:t xml:space="preserve">)</w:t>
+      </w:r>
+    </w:p>
+    <w:p>
+      <w:pPr>
+        <w:pStyle w:val="Compact"/>
+        <w:numPr>
+          <w:ilvl w:val="0"/>
+          <w:numId w:val="1004"/>
+        </w:numPr>
+      </w:pPr>
+      <w:r>
+        <w:t xml:space="preserve">Tutored Mathematics, Chemistry, and Physics to GCSE and A-Level students, working to understand their needs to foster a supportive learning environment.</w:t>
+      </w:r>
+    </w:p>
+    <w:p>
+      <w:pPr>
+        <w:pStyle w:val="Compact"/>
+        <w:numPr>
+          <w:ilvl w:val="0"/>
+          <w:numId w:val="1004"/>
+        </w:numPr>
+      </w:pPr>
+      <w:r>
+        <w:t xml:space="preserve">Effectively communicated with students and parents to focus on growth areas in the student's education.</w:t>
+      </w:r>
+    </w:p>
+    <w:p>
+      <w:pPr>
+        <w:pStyle w:val="Compact"/>
+        <w:numPr>
+          <w:ilvl w:val="0"/>
+          <w:numId w:val="1004"/>
+        </w:numPr>
+      </w:pPr>
+      <w:r>
+        <w:t xml:space="preserve">Managed all marketing and finances, including invoicing, advertising, and cash handling, in addition to delivery of tuition.</w:t>
+      </w:r>
+    </w:p>
+    <w:p>
+      <w:pPr>
+        <w:pStyle w:val="Compact"/>
+        <w:numPr>
+          <w:ilvl w:val="0"/>
+          <w:numId w:val="1004"/>
+        </w:numPr>
+      </w:pPr>
+      <w:r>
+        <w:t xml:space="preserve">Modelled financial data to calculate suitable pricing that maintains consistent profit despite occasional cancellations, while also mitigating costs for disadvantaged students.</w:t>
       </w:r>
     </w:p>
     <w:p>
@@ -260,78 +292,86 @@
           <w:b/>
           <w:bCs/>
         </w:rPr>
-        <w:t>Volunteer, Air Cadets</w:t>
-      </w:r>
-      <w:r>
-        <w:t xml:space="preserve"> (</w:t>
+        <w:t xml:space="preserve">Volunteer, Air Cadets</w:t>
+      </w:r>
+      <w:r>
+        <w:t xml:space="preserve"> </w:t>
+      </w:r>
+      <w:r>
+        <w:t xml:space="preserve">(</w:t>
       </w:r>
       <w:r>
         <w:rPr>
           <w:i/>
           <w:iCs/>
         </w:rPr>
-        <w:t>Sept 2017 - Feb 2020</w:t>
-      </w:r>
-      <w:r>
-        <w:t>)</w:t>
-      </w:r>
-    </w:p>
-    <w:p>
-      <w:pPr>
-        <w:pStyle w:val="Compact"/>
-        <w:numPr>
-          <w:ilvl w:val="0"/>
-          <w:numId w:val="7"/>
-        </w:numPr>
-      </w:pPr>
-      <w:r>
-        <w:t>Participated in community service events and projects with other cadets, positively interacting with the community and supporting other volunteers with their responsibilities.</w:t>
-      </w:r>
-    </w:p>
-    <w:p>
-      <w:pPr>
-        <w:pStyle w:val="Compact"/>
-        <w:numPr>
-          <w:ilvl w:val="0"/>
-          <w:numId w:val="7"/>
-        </w:numPr>
-      </w:pPr>
-      <w:r>
-        <w:t>Worked within my squadron to deliver on the tasks given, communicating within the team and using initiative to complete essential tasks proactively.</w:t>
-      </w:r>
-    </w:p>
+        <w:t xml:space="preserve">Sept 2017 - Feb 2020</w:t>
+      </w:r>
+      <w:r>
+        <w:t xml:space="preserve">)</w:t>
+      </w:r>
+    </w:p>
+    <w:p>
+      <w:pPr>
+        <w:pStyle w:val="Compact"/>
+        <w:numPr>
+          <w:ilvl w:val="0"/>
+          <w:numId w:val="1005"/>
+        </w:numPr>
+      </w:pPr>
+      <w:r>
+        <w:t xml:space="preserve">Participated in community service events and projects with other cadets, positively interacting with the community and enjoying supporting other volunteers with their responsibilities.</w:t>
+      </w:r>
+    </w:p>
+    <w:p>
+      <w:pPr>
+        <w:pStyle w:val="Compact"/>
+        <w:numPr>
+          <w:ilvl w:val="0"/>
+          <w:numId w:val="1005"/>
+        </w:numPr>
+      </w:pPr>
+      <w:r>
+        <w:t xml:space="preserve">Worked within my squadron to deliver on the tasks given, communicating within the team and using initiative to complete essential tasks proactively.</w:t>
+      </w:r>
+    </w:p>
+    <w:bookmarkEnd w:id="22"/>
+    <w:bookmarkStart w:id="26" w:name="education"/>
     <w:p>
       <w:pPr>
         <w:pStyle w:val="Heading2"/>
       </w:pPr>
-      <w:bookmarkStart w:id="3" w:name="education"/>
-      <w:bookmarkEnd w:id="2"/>
-      <w:r>
-        <w:lastRenderedPageBreak/>
-        <w:t>Education</w:t>
+      <w:r>
+        <w:t xml:space="preserve">Education</w:t>
       </w:r>
     </w:p>
     <w:p>
       <w:pPr>
         <w:pStyle w:val="FirstParagraph"/>
       </w:pPr>
-      <w:hyperlink r:id="rId6">
+      <w:hyperlink r:id="rId23">
         <w:r>
           <w:rPr>
             <w:rStyle w:val="Hyperlink"/>
           </w:rPr>
-          <w:t>University of Lincoln</w:t>
+          <w:t xml:space="preserve">University of Lincoln</w:t>
         </w:r>
       </w:hyperlink>
       <w:r>
-        <w:t xml:space="preserve"> - Lincoln, England </w:t>
+        <w:t xml:space="preserve"> </w:t>
+      </w:r>
+      <w:r>
+        <w:t xml:space="preserve">- Lincoln, England</w:t>
+      </w:r>
+      <w:r>
+        <w:t xml:space="preserve"> </w:t>
       </w:r>
       <w:r>
         <w:rPr>
           <w:i/>
           <w:iCs/>
         </w:rPr>
-        <w:t>(2023 - present)</w:t>
+        <w:t xml:space="preserve">(2023 - present)</w:t>
       </w:r>
     </w:p>
     <w:p>
@@ -343,45 +383,54 @@
           <w:b/>
           <w:bCs/>
         </w:rPr>
-        <w:t>Bachelor of Science (Honours)</w:t>
-      </w:r>
-      <w:r>
-        <w:t xml:space="preserve"> in Mathematics, second-year student: on track for First Class (96% average).</w:t>
-      </w:r>
-    </w:p>
-    <w:p>
-      <w:pPr>
-        <w:pStyle w:val="Compact"/>
-        <w:numPr>
-          <w:ilvl w:val="0"/>
-          <w:numId w:val="8"/>
-        </w:numPr>
-      </w:pPr>
-      <w:r>
-        <w:t>Applied organisational and teamwork skills collaborating on a group project, communicating effectively with other group members.</w:t>
+        <w:t xml:space="preserve">Bachelor of Science (Honours)</w:t>
+      </w:r>
+      <w:r>
+        <w:t xml:space="preserve"> </w:t>
+      </w:r>
+      <w:r>
+        <w:t xml:space="preserve">in Mathematics, second-year student: on track for First Class (96% average).</w:t>
+      </w:r>
+    </w:p>
+    <w:p>
+      <w:pPr>
+        <w:pStyle w:val="Compact"/>
+        <w:numPr>
+          <w:ilvl w:val="0"/>
+          <w:numId w:val="1006"/>
+        </w:numPr>
+      </w:pPr>
+      <w:r>
+        <w:t xml:space="preserve">Applied organisational and teamwork skills collaborating on a group project, communicating effectively with other group members.</w:t>
       </w:r>
     </w:p>
     <w:p>
       <w:pPr>
         <w:pStyle w:val="FirstParagraph"/>
       </w:pPr>
-      <w:hyperlink r:id="rId7">
+      <w:hyperlink r:id="rId24">
         <w:r>
           <w:rPr>
             <w:rStyle w:val="Hyperlink"/>
           </w:rPr>
-          <w:t>Abbeygate Sixth Form College</w:t>
+          <w:t xml:space="preserve">Abbeygate Sixth Form College</w:t>
         </w:r>
       </w:hyperlink>
       <w:r>
-        <w:t xml:space="preserve"> - Bury St Edmunds, England </w:t>
+        <w:t xml:space="preserve"> </w:t>
+      </w:r>
+      <w:r>
+        <w:t xml:space="preserve">- Bury St Edmunds, England</w:t>
+      </w:r>
+      <w:r>
+        <w:t xml:space="preserve"> </w:t>
       </w:r>
       <w:r>
         <w:rPr>
           <w:i/>
           <w:iCs/>
         </w:rPr>
-        <w:t>(2021 - 2023)</w:t>
+        <w:t xml:space="preserve">(2021 - 2023)</w:t>
       </w:r>
     </w:p>
     <w:p>
@@ -393,45 +442,51 @@
           <w:b/>
           <w:bCs/>
         </w:rPr>
-        <w:t>A-Levels</w:t>
-      </w:r>
-      <w:r>
-        <w:t>: Level 3 Extended Project (A), Mathematics (A), Further Mathematics (B), Chemistry (C), and Physics (C).</w:t>
-      </w:r>
-    </w:p>
-    <w:p>
-      <w:pPr>
-        <w:pStyle w:val="Compact"/>
-        <w:numPr>
-          <w:ilvl w:val="0"/>
-          <w:numId w:val="9"/>
-        </w:numPr>
-      </w:pPr>
-      <w:r>
-        <w:t>Held multiple leadership roles, including Secretary of the Student Union managing communication between students and staff and organising the Union, as well as an Ambassador role to represent my college during open days and within the community.</w:t>
+        <w:t xml:space="preserve">A-Levels</w:t>
+      </w:r>
+      <w:r>
+        <w:t xml:space="preserve">: Level 3 Extended Project (A), Mathematics (A), Further Mathematics (B), Chemistry (C), and Physics (C).</w:t>
+      </w:r>
+    </w:p>
+    <w:p>
+      <w:pPr>
+        <w:pStyle w:val="Compact"/>
+        <w:numPr>
+          <w:ilvl w:val="0"/>
+          <w:numId w:val="1007"/>
+        </w:numPr>
+      </w:pPr>
+      <w:r>
+        <w:t xml:space="preserve">Held multiple leadership roles, including Secretary of the Student Union managing communication between students and staff and organising the Union, as well as an Ambassador role to represent my college during open days and within the community.</w:t>
       </w:r>
     </w:p>
     <w:p>
       <w:pPr>
         <w:pStyle w:val="FirstParagraph"/>
       </w:pPr>
-      <w:hyperlink r:id="rId8">
+      <w:hyperlink r:id="rId25">
         <w:r>
           <w:rPr>
             <w:rStyle w:val="Hyperlink"/>
           </w:rPr>
-          <w:t>County High School</w:t>
+          <w:t xml:space="preserve">County High School</w:t>
         </w:r>
       </w:hyperlink>
       <w:r>
-        <w:t xml:space="preserve"> - Bury St Edmunds, England </w:t>
+        <w:t xml:space="preserve"> </w:t>
+      </w:r>
+      <w:r>
+        <w:t xml:space="preserve">- Bury St Edmunds, England</w:t>
+      </w:r>
+      <w:r>
+        <w:t xml:space="preserve"> </w:t>
       </w:r>
       <w:r>
         <w:rPr>
           <w:i/>
           <w:iCs/>
         </w:rPr>
-        <w:t>(2018 - 2021)</w:t>
+        <w:t xml:space="preserve">(2018 - 2021)</w:t>
       </w:r>
     </w:p>
     <w:p>
@@ -443,189 +498,216 @@
           <w:b/>
           <w:bCs/>
         </w:rPr>
-        <w:t>GCSEs</w:t>
-      </w:r>
-      <w:r>
-        <w:t>: Free-Standing Mathematics Qualification (A), English Language (8), six other subjects (8), Mathematics (7), three other subjects (7).</w:t>
-      </w:r>
-    </w:p>
-    <w:p>
-      <w:pPr>
-        <w:pStyle w:val="Compact"/>
-        <w:numPr>
-          <w:ilvl w:val="0"/>
-          <w:numId w:val="10"/>
-        </w:numPr>
-      </w:pPr>
-      <w:r>
-        <w:t>Participated in foreign exchange programs to explore new cultures and practise adapting to new situations.</w:t>
-      </w:r>
-    </w:p>
+        <w:t xml:space="preserve">GCSEs</w:t>
+      </w:r>
+      <w:r>
+        <w:t xml:space="preserve">: Free-Standing Mathematics Qualification (A), English Language (8), six other subjects (8), Mathematics (7), three other subjects (7).</w:t>
+      </w:r>
+    </w:p>
+    <w:p>
+      <w:pPr>
+        <w:pStyle w:val="Compact"/>
+        <w:numPr>
+          <w:ilvl w:val="0"/>
+          <w:numId w:val="1008"/>
+        </w:numPr>
+      </w:pPr>
+      <w:r>
+        <w:t xml:space="preserve">Participated in foreign exchange programs to explore new cultures and practise adapting to new situations.</w:t>
+      </w:r>
+    </w:p>
+    <w:bookmarkEnd w:id="26"/>
+    <w:bookmarkStart w:id="30" w:name="achievements"/>
     <w:p>
       <w:pPr>
         <w:pStyle w:val="Heading2"/>
       </w:pPr>
-      <w:bookmarkStart w:id="4" w:name="achievements"/>
-      <w:bookmarkEnd w:id="3"/>
-      <w:r>
-        <w:t>Achievements</w:t>
-      </w:r>
-    </w:p>
-    <w:p>
-      <w:pPr>
-        <w:pStyle w:val="Compact"/>
-        <w:numPr>
-          <w:ilvl w:val="0"/>
-          <w:numId w:val="11"/>
-        </w:numPr>
-      </w:pPr>
-      <w:r>
-        <w:t xml:space="preserve">Awarded the </w:t>
-      </w:r>
-      <w:hyperlink r:id="rId9">
+      <w:r>
+        <w:t xml:space="preserve">Achievements</w:t>
+      </w:r>
+    </w:p>
+    <w:p>
+      <w:pPr>
+        <w:pStyle w:val="Compact"/>
+        <w:numPr>
+          <w:ilvl w:val="0"/>
+          <w:numId w:val="1009"/>
+        </w:numPr>
+      </w:pPr>
+      <w:r>
+        <w:t xml:space="preserve">Awarded the</w:t>
+      </w:r>
+      <w:r>
+        <w:t xml:space="preserve"> </w:t>
+      </w:r>
+      <w:hyperlink r:id="rId27">
         <w:r>
           <w:rPr>
             <w:rStyle w:val="Hyperlink"/>
           </w:rPr>
-          <w:t>Arkwright Engineering Scholarship</w:t>
+          <w:t xml:space="preserve">Arkwright Engineering Scholarship</w:t>
         </w:r>
       </w:hyperlink>
       <w:r>
-        <w:t xml:space="preserve"> for demonstrating exceptional potential in engineering and technology.</w:t>
-      </w:r>
-    </w:p>
-    <w:p>
-      <w:pPr>
-        <w:pStyle w:val="Compact"/>
-        <w:numPr>
-          <w:ilvl w:val="0"/>
-          <w:numId w:val="11"/>
-        </w:numPr>
-      </w:pPr>
-      <w:r>
-        <w:t xml:space="preserve">Selected for the </w:t>
-      </w:r>
-      <w:hyperlink r:id="rId10">
+        <w:t xml:space="preserve"> </w:t>
+      </w:r>
+      <w:r>
+        <w:t xml:space="preserve">for demonstrating exceptional potential in engineering and technology.</w:t>
+      </w:r>
+    </w:p>
+    <w:p>
+      <w:pPr>
+        <w:pStyle w:val="Compact"/>
+        <w:numPr>
+          <w:ilvl w:val="0"/>
+          <w:numId w:val="1009"/>
+        </w:numPr>
+      </w:pPr>
+      <w:r>
+        <w:t xml:space="preserve">Selected for the</w:t>
+      </w:r>
+      <w:r>
+        <w:t xml:space="preserve"> </w:t>
+      </w:r>
+      <w:hyperlink r:id="rId28">
         <w:r>
           <w:rPr>
             <w:rStyle w:val="Hyperlink"/>
           </w:rPr>
-          <w:t>Turing Scheme</w:t>
+          <w:t xml:space="preserve">Turing Scheme</w:t>
         </w:r>
       </w:hyperlink>
       <w:r>
-        <w:t xml:space="preserve"> to explore Thailand's culture and education system, presenting findings to peers.</w:t>
-      </w:r>
-    </w:p>
-    <w:p>
-      <w:pPr>
-        <w:pStyle w:val="Compact"/>
-        <w:numPr>
-          <w:ilvl w:val="0"/>
-          <w:numId w:val="11"/>
-        </w:numPr>
-      </w:pPr>
-      <w:r>
-        <w:t xml:space="preserve">Selected for the </w:t>
-      </w:r>
-      <w:hyperlink r:id="rId11">
+        <w:t xml:space="preserve"> </w:t>
+      </w:r>
+      <w:r>
+        <w:t xml:space="preserve">to explore Thailand's culture and education system, presenting findings to peers.</w:t>
+      </w:r>
+    </w:p>
+    <w:p>
+      <w:pPr>
+        <w:pStyle w:val="Compact"/>
+        <w:numPr>
+          <w:ilvl w:val="0"/>
+          <w:numId w:val="1009"/>
+        </w:numPr>
+      </w:pPr>
+      <w:r>
+        <w:t xml:space="preserve">Selected for the</w:t>
+      </w:r>
+      <w:r>
+        <w:t xml:space="preserve"> </w:t>
+      </w:r>
+      <w:hyperlink r:id="rId29">
         <w:r>
           <w:rPr>
             <w:rStyle w:val="Hyperlink"/>
           </w:rPr>
-          <w:t>Balliol College Fibonacci Programme</w:t>
+          <w:t xml:space="preserve">Balliol College Fibonacci Programme</w:t>
         </w:r>
       </w:hyperlink>
       <w:r>
-        <w:t>, a year-long academic programme designed to challenge and develop high-performing students, culminating in a residential at Oxford University.</w:t>
-      </w:r>
-    </w:p>
+        <w:t xml:space="preserve">, a year-long academic programme designed to challenge and develop high-performing students, culminating in a residential at Oxford University.</w:t>
+      </w:r>
+    </w:p>
+    <w:bookmarkEnd w:id="30"/>
+    <w:bookmarkStart w:id="31" w:name="skills"/>
     <w:p>
       <w:pPr>
         <w:pStyle w:val="Heading2"/>
       </w:pPr>
-      <w:bookmarkStart w:id="5" w:name="skills"/>
-      <w:bookmarkEnd w:id="4"/>
-      <w:r>
-        <w:t>Skills</w:t>
-      </w:r>
-    </w:p>
-    <w:p>
-      <w:pPr>
-        <w:pStyle w:val="Compact"/>
-        <w:numPr>
-          <w:ilvl w:val="0"/>
-          <w:numId w:val="12"/>
-        </w:numPr>
-      </w:pPr>
-      <w:r>
-        <w:t>Strong communication and interpersonal skills.</w:t>
-      </w:r>
-    </w:p>
-    <w:p>
-      <w:pPr>
-        <w:pStyle w:val="Compact"/>
-        <w:numPr>
-          <w:ilvl w:val="0"/>
-          <w:numId w:val="12"/>
-        </w:numPr>
-      </w:pPr>
-      <w:r>
-        <w:t>Proven teamwork and collaboration.</w:t>
-      </w:r>
-    </w:p>
-    <w:p>
-      <w:pPr>
-        <w:pStyle w:val="Compact"/>
-        <w:numPr>
-          <w:ilvl w:val="0"/>
-          <w:numId w:val="12"/>
-        </w:numPr>
-      </w:pPr>
-      <w:r>
-        <w:t>Problem-solving and conflict resolution.</w:t>
-      </w:r>
-    </w:p>
-    <w:p>
-      <w:pPr>
-        <w:pStyle w:val="Compact"/>
-        <w:numPr>
-          <w:ilvl w:val="0"/>
-          <w:numId w:val="12"/>
-        </w:numPr>
-      </w:pPr>
-      <w:r>
-        <w:t>Praised in word of mouth referrals for excellent customer service.</w:t>
-      </w:r>
-    </w:p>
-    <w:p>
-      <w:pPr>
-        <w:pStyle w:val="Compact"/>
-        <w:numPr>
-          <w:ilvl w:val="0"/>
-          <w:numId w:val="12"/>
-        </w:numPr>
-      </w:pPr>
-      <w:r>
-        <w:t>Demonstrated time management and self-motivation supporting academic progress.</w:t>
-      </w:r>
-    </w:p>
+      <w:r>
+        <w:t xml:space="preserve">Skills</w:t>
+      </w:r>
+    </w:p>
+    <w:p>
+      <w:pPr>
+        <w:pStyle w:val="Compact"/>
+        <w:numPr>
+          <w:ilvl w:val="0"/>
+          <w:numId w:val="1010"/>
+        </w:numPr>
+      </w:pPr>
+      <w:r>
+        <w:t xml:space="preserve">Experienced with Microsoft Excel for data modelling and financial management.</w:t>
+      </w:r>
+    </w:p>
+    <w:p>
+      <w:pPr>
+        <w:pStyle w:val="Compact"/>
+        <w:numPr>
+          <w:ilvl w:val="0"/>
+          <w:numId w:val="1010"/>
+        </w:numPr>
+      </w:pPr>
+      <w:r>
+        <w:t xml:space="preserve">Proven capability to communicate complex information clearly and effectively.</w:t>
+      </w:r>
+    </w:p>
+    <w:p>
+      <w:pPr>
+        <w:pStyle w:val="Compact"/>
+        <w:numPr>
+          <w:ilvl w:val="0"/>
+          <w:numId w:val="1010"/>
+        </w:numPr>
+      </w:pPr>
+      <w:r>
+        <w:t xml:space="preserve">Demonstrated success in group projects and high-stress team environments.</w:t>
+      </w:r>
+    </w:p>
+    <w:p>
+      <w:pPr>
+        <w:pStyle w:val="Compact"/>
+        <w:numPr>
+          <w:ilvl w:val="0"/>
+          <w:numId w:val="1010"/>
+        </w:numPr>
+      </w:pPr>
+      <w:r>
+        <w:t xml:space="preserve">Ability to identify problems and develop effective solutions.</w:t>
+      </w:r>
+    </w:p>
+    <w:p>
+      <w:pPr>
+        <w:pStyle w:val="Compact"/>
+        <w:numPr>
+          <w:ilvl w:val="0"/>
+          <w:numId w:val="1010"/>
+        </w:numPr>
+      </w:pPr>
+      <w:r>
+        <w:t xml:space="preserve">Praised in word of mouth referrals for excellent customer service.</w:t>
+      </w:r>
+    </w:p>
+    <w:p>
+      <w:pPr>
+        <w:pStyle w:val="Compact"/>
+        <w:numPr>
+          <w:ilvl w:val="0"/>
+          <w:numId w:val="1010"/>
+        </w:numPr>
+      </w:pPr>
+      <w:r>
+        <w:t xml:space="preserve">Demonstrated time management and self-motivation supporting academic progress.</w:t>
+      </w:r>
+    </w:p>
+    <w:bookmarkEnd w:id="31"/>
+    <w:bookmarkStart w:id="32" w:name="interests"/>
     <w:p>
       <w:pPr>
         <w:pStyle w:val="Heading2"/>
       </w:pPr>
-      <w:bookmarkStart w:id="6" w:name="interests"/>
-      <w:bookmarkEnd w:id="5"/>
-      <w:r>
-        <w:t>Interests</w:t>
-      </w:r>
-    </w:p>
-    <w:p>
-      <w:pPr>
-        <w:pStyle w:val="Compact"/>
-        <w:numPr>
-          <w:ilvl w:val="0"/>
-          <w:numId w:val="13"/>
+      <w:r>
+        <w:t xml:space="preserve">Interests</w:t>
+      </w:r>
+    </w:p>
+    <w:p>
+      <w:pPr>
+        <w:pStyle w:val="Compact"/>
+        <w:numPr>
+          <w:ilvl w:val="0"/>
+          <w:numId w:val="1011"/>
         </w:numPr>
       </w:pPr>
       <w:r>
@@ -633,18 +715,18 @@
           <w:b/>
           <w:bCs/>
         </w:rPr>
-        <w:t>Chess</w:t>
-      </w:r>
-      <w:r>
-        <w:t>: Arena FIDE Master (1623 ELO) regularly competing to practise strategic thinking.</w:t>
-      </w:r>
-    </w:p>
-    <w:p>
-      <w:pPr>
-        <w:pStyle w:val="Compact"/>
-        <w:numPr>
-          <w:ilvl w:val="0"/>
-          <w:numId w:val="13"/>
+        <w:t xml:space="preserve">Chess</w:t>
+      </w:r>
+      <w:r>
+        <w:t xml:space="preserve">: Arena FIDE Master (1623 ELO) regularly competing to practise strategic thinking.</w:t>
+      </w:r>
+    </w:p>
+    <w:p>
+      <w:pPr>
+        <w:pStyle w:val="Compact"/>
+        <w:numPr>
+          <w:ilvl w:val="0"/>
+          <w:numId w:val="1011"/>
         </w:numPr>
       </w:pPr>
       <w:r>
@@ -652,19 +734,18 @@
           <w:b/>
           <w:bCs/>
         </w:rPr>
-        <w:lastRenderedPageBreak/>
-        <w:t>Programming</w:t>
-      </w:r>
-      <w:r>
-        <w:t>: Enthusiasm for coding and software development.</w:t>
-      </w:r>
-    </w:p>
-    <w:p>
-      <w:pPr>
-        <w:pStyle w:val="Compact"/>
-        <w:numPr>
-          <w:ilvl w:val="0"/>
-          <w:numId w:val="13"/>
+        <w:t xml:space="preserve">Programming</w:t>
+      </w:r>
+      <w:r>
+        <w:t xml:space="preserve">: Enthusiasm for coding and software development.</w:t>
+      </w:r>
+    </w:p>
+    <w:p>
+      <w:pPr>
+        <w:pStyle w:val="Compact"/>
+        <w:numPr>
+          <w:ilvl w:val="0"/>
+          <w:numId w:val="1011"/>
         </w:numPr>
       </w:pPr>
       <w:r>
@@ -672,207 +753,49 @@
           <w:b/>
           <w:bCs/>
         </w:rPr>
-        <w:t>Languages</w:t>
-      </w:r>
-      <w:r>
-        <w:t>: Learning Japanese (casual), French (B1), and German (B1).</w:t>
-      </w:r>
-      <w:bookmarkEnd w:id="0"/>
-      <w:bookmarkEnd w:id="6"/>
-    </w:p>
+        <w:t xml:space="preserve">Languages</w:t>
+      </w:r>
+      <w:r>
+        <w:t xml:space="preserve">: Learning Japanese (casual), French (B1), and German (B1).</w:t>
+      </w:r>
+    </w:p>
+    <w:bookmarkEnd w:id="32"/>
+    <w:bookmarkEnd w:id="33"/>
     <w:sectPr>
-      <w:pgSz w:w="12240" w:h="15840"/>
-      <w:pgMar w:top="1440" w:right="1440" w:bottom="1440" w:left="1440" w:header="720" w:footer="720" w:gutter="0"/>
+      <w:pgSz w:h="15840" w:w="12240"/>
+      <w:pgMar w:bottom="1440" w:footer="720" w:gutter="0" w:header="720" w:left="1440" w:right="1440" w:top="1440"/>
       <w:cols w:space="720"/>
     </w:sectPr>
   </w:body>
 </w:document>
 </file>
 
+<file path=word/comments.xml><?xml version="1.0" encoding="utf-8"?>
+<w:comments xmlns:w="http://schemas.openxmlformats.org/wordprocessingml/2006/main" xmlns:m="http://schemas.openxmlformats.org/officeDocument/2006/math" xmlns:r="http://schemas.openxmlformats.org/officeDocument/2006/relationships" xmlns:o="urn:schemas-microsoft-com:office:office" xmlns:v="urn:schemas-microsoft-com:vml" xmlns:w10="urn:schemas-microsoft-com:office:word" xmlns:a="http://schemas.openxmlformats.org/drawingml/2006/main" xmlns:pic="http://schemas.openxmlformats.org/drawingml/2006/picture" xmlns:wp="http://schemas.openxmlformats.org/drawingml/2006/wordprocessingDrawing"/>
+</file>
+
+<file path=word/footnotes.xml><?xml version="1.0" encoding="utf-8"?>
+<w:footnotes xmlns:w="http://schemas.openxmlformats.org/wordprocessingml/2006/main" xmlns:m="http://schemas.openxmlformats.org/officeDocument/2006/math" xmlns:r="http://schemas.openxmlformats.org/officeDocument/2006/relationships" xmlns:o="urn:schemas-microsoft-com:office:office" xmlns:v="urn:schemas-microsoft-com:vml" xmlns:w10="urn:schemas-microsoft-com:office:word" xmlns:a="http://schemas.openxmlformats.org/drawingml/2006/main" xmlns:pic="http://schemas.openxmlformats.org/drawingml/2006/picture" xmlns:wp="http://schemas.openxmlformats.org/drawingml/2006/wordprocessingDrawing">
+  <w:footnote w:type="continuationSeparator" w:id="0">
+    <w:p>
+      <w:r>
+        <w:continuationSeparator/>
+      </w:r>
+    </w:p>
+  </w:footnote>
+  <w:footnote w:type="separator" w:id="-1">
+    <w:p>
+      <w:r>
+        <w:separator/>
+      </w:r>
+    </w:p>
+  </w:footnote>
+</w:footnotes>
+</file>
+
 <file path=word/numbering.xml><?xml version="1.0" encoding="utf-8"?>
-<w:numbering xmlns:wpc="http://schemas.microsoft.com/office/word/2010/wordprocessingCanvas" xmlns:cx="http://schemas.microsoft.com/office/drawing/2014/chartex" xmlns:cx1="http://schemas.microsoft.com/office/drawing/2015/9/8/chartex" xmlns:cx2="http://schemas.microsoft.com/office/drawing/2015/10/21/chartex" xmlns:cx3="http://schemas.microsoft.com/office/drawing/2016/5/9/chartex" xmlns:cx4="http://schemas.microsoft.com/office/drawing/2016/5/10/chartex" xmlns:cx5="http://schemas.microsoft.com/office/drawing/2016/5/11/chartex" xmlns:cx6="http://schemas.microsoft.com/office/drawing/2016/5/12/chartex" xmlns:cx7="http://schemas.microsoft.com/office/drawing/2016/5/13/chartex" xmlns:cx8="http://schemas.microsoft.com/office/drawing/2016/5/14/chartex" xmlns:mc="http://schemas.openxmlformats.org/markup-compatibility/2006" xmlns:aink="http://schemas.microsoft.com/office/drawing/2016/ink" xmlns:am3d="http://schemas.microsoft.com/office/drawing/2017/model3d" xmlns:o="urn:schemas-microsoft-com:office:office" xmlns:oel="http://schemas.microsoft.com/office/2019/extlst" xmlns:r="http://schemas.openxmlformats.org/officeDocument/2006/relationships" xmlns:m="http://schemas.openxmlformats.org/officeDocument/2006/math" xmlns:v="urn:schemas-microsoft-com:vml" xmlns:wp14="http://schemas.microsoft.com/office/word/2010/wordprocessingDrawing" xmlns:wp="http://schemas.openxmlformats.org/drawingml/2006/wordprocessingDrawing" xmlns:w10="urn:schemas-microsoft-com:office:word" xmlns:w="http://schemas.openxmlformats.org/wordprocessingml/2006/main" xmlns:w14="http://schemas.microsoft.com/office/word/2010/wordml" xmlns:w15="http://schemas.microsoft.com/office/word/2012/wordml" xmlns:w16cex="http://schemas.microsoft.com/office/word/2018/wordml/cex" xmlns:w16cid="http://schemas.microsoft.com/office/word/2016/wordml/cid" xmlns:w16="http://schemas.microsoft.com/office/word/2018/wordml" xmlns:w16du="http://schemas.microsoft.com/office/word/2023/wordml/word16du" xmlns:w16sdtdh="http://schemas.microsoft.com/office/word/2020/wordml/sdtdatahash" xmlns:w16se="http://schemas.microsoft.com/office/word/2015/wordml/symex" xmlns:wpg="http://schemas.microsoft.com/office/word/2010/wordprocessingGroup" xmlns:wpi="http://schemas.microsoft.com/office/word/2010/wordprocessingInk" xmlns:wne="http://schemas.microsoft.com/office/word/2006/wordml" xmlns:wps="http://schemas.microsoft.com/office/word/2010/wordprocessingShape" mc:Ignorable="w14 w15 w16se w16cid w16 w16cex w16sdtdh w16du wp14">
-  <w:abstractNum w:abstractNumId="0" w15:restartNumberingAfterBreak="0">
-    <w:nsid w:val="0000A990"/>
-    <w:multiLevelType w:val="multilevel"/>
-    <w:tmpl w:val="C6042ACE"/>
-    <w:lvl w:ilvl="0">
-      <w:numFmt w:val="bullet"/>
-      <w:lvlText w:val=" "/>
-      <w:lvlJc w:val="left"/>
-      <w:pPr>
-        <w:ind w:left="720" w:hanging="360"/>
-      </w:pPr>
-    </w:lvl>
-    <w:lvl w:ilvl="1">
-      <w:numFmt w:val="bullet"/>
-      <w:lvlText w:val=" "/>
-      <w:lvlJc w:val="left"/>
-      <w:pPr>
-        <w:ind w:left="1440" w:hanging="360"/>
-      </w:pPr>
-    </w:lvl>
-    <w:lvl w:ilvl="2">
-      <w:numFmt w:val="bullet"/>
-      <w:lvlText w:val=" "/>
-      <w:lvlJc w:val="left"/>
-      <w:pPr>
-        <w:ind w:left="2160" w:hanging="360"/>
-      </w:pPr>
-    </w:lvl>
-    <w:lvl w:ilvl="3">
-      <w:numFmt w:val="bullet"/>
-      <w:lvlText w:val=" "/>
-      <w:lvlJc w:val="left"/>
-      <w:pPr>
-        <w:ind w:left="2880" w:hanging="360"/>
-      </w:pPr>
-    </w:lvl>
-    <w:lvl w:ilvl="4">
-      <w:numFmt w:val="bullet"/>
-      <w:lvlText w:val=" "/>
-      <w:lvlJc w:val="left"/>
-      <w:pPr>
-        <w:ind w:left="3600" w:hanging="360"/>
-      </w:pPr>
-    </w:lvl>
-    <w:lvl w:ilvl="5">
-      <w:numFmt w:val="bullet"/>
-      <w:lvlText w:val=" "/>
-      <w:lvlJc w:val="left"/>
-      <w:pPr>
-        <w:ind w:left="4320" w:hanging="360"/>
-      </w:pPr>
-    </w:lvl>
-    <w:lvl w:ilvl="6">
-      <w:numFmt w:val="bullet"/>
-      <w:lvlText w:val=" "/>
-      <w:lvlJc w:val="left"/>
-      <w:pPr>
-        <w:ind w:left="5040" w:hanging="360"/>
-      </w:pPr>
-    </w:lvl>
-    <w:lvl w:ilvl="7">
-      <w:numFmt w:val="bullet"/>
-      <w:lvlText w:val=" "/>
-      <w:lvlJc w:val="left"/>
-      <w:pPr>
-        <w:ind w:left="5760" w:hanging="360"/>
-      </w:pPr>
-    </w:lvl>
-    <w:lvl w:ilvl="8">
-      <w:numFmt w:val="bullet"/>
-      <w:lvlText w:val=" "/>
-      <w:lvlJc w:val="left"/>
-      <w:pPr>
-        <w:ind w:left="6480" w:hanging="360"/>
-      </w:pPr>
-    </w:lvl>
-  </w:abstractNum>
-  <w:abstractNum w:abstractNumId="1" w15:restartNumberingAfterBreak="0">
-    <w:nsid w:val="0000A991"/>
-    <w:multiLevelType w:val="multilevel"/>
-    <w:tmpl w:val="C218C270"/>
-    <w:lvl w:ilvl="0">
-      <w:numFmt w:val="bullet"/>
-      <w:lvlText w:val=""/>
-      <w:lvlJc w:val="left"/>
-      <w:pPr>
-        <w:ind w:left="720" w:hanging="360"/>
-      </w:pPr>
-      <w:rPr>
-        <w:rFonts w:ascii="Symbol" w:hAnsi="Symbol" w:cs="Symbol" w:hint="default"/>
-      </w:rPr>
-    </w:lvl>
-    <w:lvl w:ilvl="1">
-      <w:numFmt w:val="bullet"/>
-      <w:lvlText w:val="o"/>
-      <w:lvlJc w:val="left"/>
-      <w:pPr>
-        <w:ind w:left="1440" w:hanging="360"/>
-      </w:pPr>
-      <w:rPr>
-        <w:rFonts w:ascii="Courier New" w:hAnsi="Courier New" w:cs="Courier New" w:hint="default"/>
-      </w:rPr>
-    </w:lvl>
-    <w:lvl w:ilvl="2">
-      <w:numFmt w:val="bullet"/>
-      <w:lvlText w:val=""/>
-      <w:lvlJc w:val="left"/>
-      <w:pPr>
-        <w:ind w:left="2160" w:hanging="360"/>
-      </w:pPr>
-      <w:rPr>
-        <w:rFonts w:ascii="Wingdings" w:hAnsi="Wingdings" w:cs="Wingdings" w:hint="default"/>
-      </w:rPr>
-    </w:lvl>
-    <w:lvl w:ilvl="3">
-      <w:numFmt w:val="bullet"/>
-      <w:lvlText w:val=""/>
-      <w:lvlJc w:val="left"/>
-      <w:pPr>
-        <w:ind w:left="2880" w:hanging="360"/>
-      </w:pPr>
-      <w:rPr>
-        <w:rFonts w:ascii="Symbol" w:hAnsi="Symbol" w:cs="Symbol" w:hint="default"/>
-      </w:rPr>
-    </w:lvl>
-    <w:lvl w:ilvl="4">
-      <w:numFmt w:val="bullet"/>
-      <w:lvlText w:val="o"/>
-      <w:lvlJc w:val="left"/>
-      <w:pPr>
-        <w:ind w:left="3600" w:hanging="360"/>
-      </w:pPr>
-      <w:rPr>
-        <w:rFonts w:ascii="Courier New" w:hAnsi="Courier New" w:cs="Courier New" w:hint="default"/>
-      </w:rPr>
-    </w:lvl>
-    <w:lvl w:ilvl="5">
-      <w:numFmt w:val="bullet"/>
-      <w:lvlText w:val=""/>
-      <w:lvlJc w:val="left"/>
-      <w:pPr>
-        <w:ind w:left="4320" w:hanging="360"/>
-      </w:pPr>
-      <w:rPr>
-        <w:rFonts w:ascii="Wingdings" w:hAnsi="Wingdings" w:cs="Wingdings" w:hint="default"/>
-      </w:rPr>
-    </w:lvl>
-    <w:lvl w:ilvl="6">
-      <w:numFmt w:val="bullet"/>
-      <w:lvlText w:val=""/>
-      <w:lvlJc w:val="left"/>
-      <w:pPr>
-        <w:ind w:left="5040" w:hanging="360"/>
-      </w:pPr>
-      <w:rPr>
-        <w:rFonts w:ascii="Symbol" w:hAnsi="Symbol" w:cs="Symbol" w:hint="default"/>
-      </w:rPr>
-    </w:lvl>
-    <w:lvl w:ilvl="7">
-      <w:numFmt w:val="bullet"/>
-      <w:lvlText w:val="o"/>
-      <w:lvlJc w:val="left"/>
-      <w:pPr>
-        <w:ind w:left="5760" w:hanging="360"/>
-      </w:pPr>
-      <w:rPr>
-        <w:rFonts w:ascii="Courier New" w:hAnsi="Courier New" w:cs="Courier New" w:hint="default"/>
-      </w:rPr>
-    </w:lvl>
-    <w:lvl w:ilvl="8">
-      <w:numFmt w:val="bullet"/>
-      <w:lvlText w:val=""/>
-      <w:lvlJc w:val="left"/>
-      <w:pPr>
-        <w:ind w:left="6480" w:hanging="360"/>
-      </w:pPr>
-      <w:rPr>
-        <w:rFonts w:ascii="Wingdings" w:hAnsi="Wingdings" w:cs="Wingdings" w:hint="default"/>
-      </w:rPr>
-    </w:lvl>
-  </w:abstractNum>
-  <w:abstractNum w:abstractNumId="2" w15:restartNumberingAfterBreak="0">
+<w:numbering xmlns:aink="http://schemas.microsoft.com/office/drawing/2016/ink" xmlns:am3d="http://schemas.microsoft.com/office/drawing/2017/model3d" xmlns:cx="http://schemas.microsoft.com/office/drawing/2014/chartex" xmlns:cx1="http://schemas.microsoft.com/office/drawing/2015/9/8/chartex" xmlns:cx2="http://schemas.microsoft.com/office/drawing/2015/10/21/chartex" xmlns:cx3="http://schemas.microsoft.com/office/drawing/2016/5/9/chartex" xmlns:cx4="http://schemas.microsoft.com/office/drawing/2016/5/10/chartex" xmlns:cx5="http://schemas.microsoft.com/office/drawing/2016/5/11/chartex" xmlns:cx6="http://schemas.microsoft.com/office/drawing/2016/5/12/chartex" xmlns:cx7="http://schemas.microsoft.com/office/drawing/2016/5/13/chartex" xmlns:cx8="http://schemas.microsoft.com/office/drawing/2016/5/14/chartex" xmlns:m="http://schemas.openxmlformats.org/officeDocument/2006/math" xmlns:mc="http://schemas.openxmlformats.org/markup-compatibility/2006" xmlns:o="urn:schemas-microsoft-com:office:office" xmlns:oel="http://schemas.microsoft.com/office/2019/extlst" xmlns:r="http://schemas.openxmlformats.org/officeDocument/2006/relationships" xmlns:v="urn:schemas-microsoft-com:vml" xmlns:w="http://schemas.openxmlformats.org/wordprocessingml/2006/main" xmlns:w10="urn:schemas-microsoft-com:office:word" xmlns:w14="http://schemas.microsoft.com/office/word/2010/wordml" xmlns:w15="http://schemas.microsoft.com/office/word/2012/wordml" xmlns:w16="http://schemas.microsoft.com/office/word/2018/wordml" xmlns:w16cex="http://schemas.microsoft.com/office/word/2018/wordml/cex" xmlns:w16cid="http://schemas.microsoft.com/office/word/2016/wordml/cid" xmlns:w16du="http://schemas.microsoft.com/office/word/2023/wordml/word16du" xmlns:w16sdtdh="http://schemas.microsoft.com/office/word/2020/wordml/sdtdatahash" xmlns:w16se="http://schemas.microsoft.com/office/word/2015/wordml/symex" xmlns:wne="http://schemas.microsoft.com/office/word/2006/wordml" xmlns:wp="http://schemas.openxmlformats.org/drawingml/2006/wordprocessingDrawing" xmlns:wp14="http://schemas.microsoft.com/office/word/2010/wordprocessingDrawing" xmlns:wpc="http://schemas.microsoft.com/office/word/2010/wordprocessingCanvas" xmlns:wpg="http://schemas.microsoft.com/office/word/2010/wordprocessingGroup" xmlns:wpi="http://schemas.microsoft.com/office/word/2010/wordprocessingInk" xmlns:wps="http://schemas.microsoft.com/office/word/2010/wordprocessingShape" mc:Ignorable="w14 w15 w16se w16cid w16 w16cex w16sdtdh w16du wp14">
+  <w:abstractNum w15:restartNumberingAfterBreak="0" w:abstractNumId="0">
     <w:nsid w:val="170CD2DE"/>
     <w:multiLevelType w:val="multilevel"/>
     <w:tmpl w:val="0A3A9600"/>
@@ -882,9 +805,9 @@
       <w:lvlJc w:val="left"/>
       <w:pPr>
         <w:tabs>
-          <w:tab w:val="num" w:pos="0"/>
+          <w:tab w:pos="0" w:val="num"/>
         </w:tabs>
-        <w:ind w:left="480" w:hanging="480"/>
+        <w:ind w:hanging="480" w:left="480"/>
       </w:pPr>
     </w:lvl>
     <w:lvl w:ilvl="1">
@@ -893,9 +816,9 @@
       <w:lvlJc w:val="left"/>
       <w:pPr>
         <w:tabs>
-          <w:tab w:val="num" w:pos="720"/>
+          <w:tab w:pos="720" w:val="num"/>
         </w:tabs>
-        <w:ind w:left="1200" w:hanging="480"/>
+        <w:ind w:hanging="480" w:left="1200"/>
       </w:pPr>
     </w:lvl>
     <w:lvl w:ilvl="2">
@@ -904,9 +827,9 @@
       <w:lvlJc w:val="left"/>
       <w:pPr>
         <w:tabs>
-          <w:tab w:val="num" w:pos="1440"/>
+          <w:tab w:pos="1440" w:val="num"/>
         </w:tabs>
-        <w:ind w:left="1920" w:hanging="480"/>
+        <w:ind w:hanging="480" w:left="1920"/>
       </w:pPr>
     </w:lvl>
     <w:lvl w:ilvl="3">
@@ -915,9 +838,9 @@
       <w:lvlJc w:val="left"/>
       <w:pPr>
         <w:tabs>
-          <w:tab w:val="num" w:pos="2160"/>
+          <w:tab w:pos="2160" w:val="num"/>
         </w:tabs>
-        <w:ind w:left="2640" w:hanging="480"/>
+        <w:ind w:hanging="480" w:left="2640"/>
       </w:pPr>
     </w:lvl>
     <w:lvl w:ilvl="4">
@@ -926,9 +849,9 @@
       <w:lvlJc w:val="left"/>
       <w:pPr>
         <w:tabs>
-          <w:tab w:val="num" w:pos="2880"/>
+          <w:tab w:pos="2880" w:val="num"/>
         </w:tabs>
-        <w:ind w:left="3360" w:hanging="480"/>
+        <w:ind w:hanging="480" w:left="3360"/>
       </w:pPr>
     </w:lvl>
     <w:lvl w:ilvl="5">
@@ -937,9 +860,9 @@
       <w:lvlJc w:val="left"/>
       <w:pPr>
         <w:tabs>
-          <w:tab w:val="num" w:pos="3600"/>
+          <w:tab w:pos="3600" w:val="num"/>
         </w:tabs>
-        <w:ind w:left="4080" w:hanging="480"/>
+        <w:ind w:hanging="480" w:left="4080"/>
       </w:pPr>
     </w:lvl>
     <w:lvl w:ilvl="6">
@@ -948,9 +871,9 @@
       <w:lvlJc w:val="left"/>
       <w:pPr>
         <w:tabs>
-          <w:tab w:val="num" w:pos="4320"/>
+          <w:tab w:pos="4320" w:val="num"/>
         </w:tabs>
-        <w:ind w:left="4800" w:hanging="480"/>
+        <w:ind w:hanging="480" w:left="4800"/>
       </w:pPr>
     </w:lvl>
     <w:lvl w:ilvl="7">
@@ -959,9 +882,9 @@
       <w:lvlJc w:val="left"/>
       <w:pPr>
         <w:tabs>
-          <w:tab w:val="num" w:pos="5040"/>
+          <w:tab w:pos="5040" w:val="num"/>
         </w:tabs>
-        <w:ind w:left="5520" w:hanging="480"/>
+        <w:ind w:hanging="480" w:left="5520"/>
       </w:pPr>
     </w:lvl>
     <w:lvl w:ilvl="8">
@@ -970,63 +893,242 @@
       <w:lvlJc w:val="left"/>
       <w:pPr>
         <w:tabs>
-          <w:tab w:val="num" w:pos="5760"/>
+          <w:tab w:pos="5760" w:val="num"/>
         </w:tabs>
-        <w:ind w:left="6240" w:hanging="480"/>
+        <w:ind w:hanging="480" w:left="6240"/>
       </w:pPr>
     </w:lvl>
   </w:abstractNum>
-  <w:num w:numId="1" w16cid:durableId="1626231186">
-    <w:abstractNumId w:val="2"/>
-  </w:num>
-  <w:num w:numId="2" w16cid:durableId="1427533648">
+  <w:abstractNum w:abstractNumId="990">
+    <w:nsid w:val="0000A990"/>
+    <w:multiLevelType w:val="multilevel"/>
+    <w:lvl w:ilvl="0">
+      <w:numFmt w:val="bullet"/>
+      <w:lvlText w:val=" "/>
+      <w:lvlJc w:val="left"/>
+      <w:pPr>
+        <w:ind w:left="720" w:hanging="360"/>
+      </w:pPr>
+    </w:lvl>
+    <w:lvl w:ilvl="1">
+      <w:numFmt w:val="bullet"/>
+      <w:lvlText w:val=" "/>
+      <w:lvlJc w:val="left"/>
+      <w:pPr>
+        <w:ind w:left="1440" w:hanging="360"/>
+      </w:pPr>
+    </w:lvl>
+    <w:lvl w:ilvl="2">
+      <w:numFmt w:val="bullet"/>
+      <w:lvlText w:val=" "/>
+      <w:lvlJc w:val="left"/>
+      <w:pPr>
+        <w:ind w:left="2160" w:hanging="360"/>
+      </w:pPr>
+    </w:lvl>
+    <w:lvl w:ilvl="3">
+      <w:numFmt w:val="bullet"/>
+      <w:lvlText w:val=" "/>
+      <w:lvlJc w:val="left"/>
+      <w:pPr>
+        <w:ind w:left="2880" w:hanging="360"/>
+      </w:pPr>
+    </w:lvl>
+    <w:lvl w:ilvl="4">
+      <w:numFmt w:val="bullet"/>
+      <w:lvlText w:val=" "/>
+      <w:lvlJc w:val="left"/>
+      <w:pPr>
+        <w:ind w:left="3600" w:hanging="360"/>
+      </w:pPr>
+    </w:lvl>
+    <w:lvl w:ilvl="5">
+      <w:numFmt w:val="bullet"/>
+      <w:lvlText w:val=" "/>
+      <w:lvlJc w:val="left"/>
+      <w:pPr>
+        <w:ind w:left="4320" w:hanging="360"/>
+      </w:pPr>
+    </w:lvl>
+    <w:lvl w:ilvl="6">
+      <w:numFmt w:val="bullet"/>
+      <w:lvlText w:val=" "/>
+      <w:lvlJc w:val="left"/>
+      <w:pPr>
+        <w:ind w:left="5040" w:hanging="360"/>
+      </w:pPr>
+    </w:lvl>
+    <w:lvl w:ilvl="7">
+      <w:numFmt w:val="bullet"/>
+      <w:lvlText w:val=" "/>
+      <w:lvlJc w:val="left"/>
+      <w:pPr>
+        <w:ind w:left="5760" w:hanging="360"/>
+      </w:pPr>
+    </w:lvl>
+    <w:lvl w:ilvl="8">
+      <w:numFmt w:val="bullet"/>
+      <w:lvlText w:val=" "/>
+      <w:lvlJc w:val="left"/>
+      <w:pPr>
+        <w:ind w:left="6480" w:hanging="360"/>
+      </w:pPr>
+    </w:lvl>
+  </w:abstractNum>
+  <w:abstractNum w:abstractNumId="991">
+    <w:nsid w:val="0000A991"/>
+    <w:multiLevelType w:val="multilevel"/>
+    <w:lvl w:ilvl="0">
+      <w:numFmt w:val="bullet"/>
+      <w:lvlText w:val=""/>
+      <w:lvlJc w:val="left"/>
+      <w:pPr>
+        <w:ind w:left="720" w:hanging="360"/>
+      </w:pPr>
+      <w:rPr>
+        <w:rFonts w:ascii="Symbol" w:hAnsi="Symbol" w:cs="Symbol" w:hint="default"/>
+      </w:rPr>
+    </w:lvl>
+    <w:lvl w:ilvl="1">
+      <w:numFmt w:val="bullet"/>
+      <w:lvlText w:val="o"/>
+      <w:lvlJc w:val="left"/>
+      <w:pPr>
+        <w:ind w:left="1440" w:hanging="360"/>
+      </w:pPr>
+      <w:rPr>
+        <w:rFonts w:ascii="Courier New" w:hAnsi="Courier New" w:cs="Courier New" w:hint="default"/>
+      </w:rPr>
+    </w:lvl>
+    <w:lvl w:ilvl="2">
+      <w:numFmt w:val="bullet"/>
+      <w:lvlText w:val=""/>
+      <w:lvlJc w:val="left"/>
+      <w:pPr>
+        <w:ind w:left="2160" w:hanging="360"/>
+      </w:pPr>
+      <w:rPr>
+        <w:rFonts w:ascii="Wingdings" w:hAnsi="Wingdings" w:cs="Wingdings" w:hint="default"/>
+      </w:rPr>
+    </w:lvl>
+    <w:lvl w:ilvl="3">
+      <w:numFmt w:val="bullet"/>
+      <w:lvlText w:val=""/>
+      <w:lvlJc w:val="left"/>
+      <w:pPr>
+        <w:ind w:left="2880" w:hanging="360"/>
+      </w:pPr>
+      <w:rPr>
+        <w:rFonts w:ascii="Symbol" w:hAnsi="Symbol" w:cs="Symbol" w:hint="default"/>
+      </w:rPr>
+    </w:lvl>
+    <w:lvl w:ilvl="4">
+      <w:numFmt w:val="bullet"/>
+      <w:lvlText w:val="o"/>
+      <w:lvlJc w:val="left"/>
+      <w:pPr>
+        <w:ind w:left="3600" w:hanging="360"/>
+      </w:pPr>
+      <w:rPr>
+        <w:rFonts w:ascii="Courier New" w:hAnsi="Courier New" w:cs="Courier New" w:hint="default"/>
+      </w:rPr>
+    </w:lvl>
+    <w:lvl w:ilvl="5">
+      <w:numFmt w:val="bullet"/>
+      <w:lvlText w:val=""/>
+      <w:lvlJc w:val="left"/>
+      <w:pPr>
+        <w:ind w:left="4320" w:hanging="360"/>
+      </w:pPr>
+      <w:rPr>
+        <w:rFonts w:ascii="Wingdings" w:hAnsi="Wingdings" w:cs="Wingdings" w:hint="default"/>
+      </w:rPr>
+    </w:lvl>
+    <w:lvl w:ilvl="6">
+      <w:numFmt w:val="bullet"/>
+      <w:lvlText w:val=""/>
+      <w:lvlJc w:val="left"/>
+      <w:pPr>
+        <w:ind w:left="5040" w:hanging="360"/>
+      </w:pPr>
+      <w:rPr>
+        <w:rFonts w:ascii="Symbol" w:hAnsi="Symbol" w:cs="Symbol" w:hint="default"/>
+      </w:rPr>
+    </w:lvl>
+    <w:lvl w:ilvl="7">
+      <w:numFmt w:val="bullet"/>
+      <w:lvlText w:val="o"/>
+      <w:lvlJc w:val="left"/>
+      <w:pPr>
+        <w:ind w:left="5760" w:hanging="360"/>
+      </w:pPr>
+      <w:rPr>
+        <w:rFonts w:ascii="Courier New" w:hAnsi="Courier New" w:cs="Courier New" w:hint="default"/>
+      </w:rPr>
+    </w:lvl>
+    <w:lvl w:ilvl="8">
+      <w:numFmt w:val="bullet"/>
+      <w:lvlText w:val=""/>
+      <w:lvlJc w:val="left"/>
+      <w:pPr>
+        <w:ind w:left="6480" w:hanging="360"/>
+      </w:pPr>
+      <w:rPr>
+        <w:rFonts w:ascii="Wingdings" w:hAnsi="Wingdings" w:cs="Wingdings" w:hint="default"/>
+      </w:rPr>
+    </w:lvl>
+  </w:abstractNum>
+  <w:num w16cid:durableId="1626231186" w:numId="1">
     <w:abstractNumId w:val="0"/>
   </w:num>
-  <w:num w:numId="3" w16cid:durableId="1645044230">
-    <w:abstractNumId w:val="1"/>
+  <w:num w:numId="1000">
+    <w:abstractNumId w:val="990"/>
   </w:num>
-  <w:num w:numId="4" w16cid:durableId="93719780">
-    <w:abstractNumId w:val="1"/>
+  <w:num w:numId="1001">
+    <w:abstractNumId w:val="991"/>
   </w:num>
-  <w:num w:numId="5" w16cid:durableId="1344086031">
-    <w:abstractNumId w:val="1"/>
+  <w:num w:numId="1002">
+    <w:abstractNumId w:val="991"/>
   </w:num>
-  <w:num w:numId="6" w16cid:durableId="463819249">
-    <w:abstractNumId w:val="1"/>
+  <w:num w:numId="1003">
+    <w:abstractNumId w:val="991"/>
   </w:num>
-  <w:num w:numId="7" w16cid:durableId="619608972">
-    <w:abstractNumId w:val="1"/>
+  <w:num w:numId="1004">
+    <w:abstractNumId w:val="991"/>
   </w:num>
-  <w:num w:numId="8" w16cid:durableId="340358560">
-    <w:abstractNumId w:val="1"/>
+  <w:num w:numId="1005">
+    <w:abstractNumId w:val="991"/>
   </w:num>
-  <w:num w:numId="9" w16cid:durableId="2020768060">
-    <w:abstractNumId w:val="1"/>
+  <w:num w:numId="1006">
+    <w:abstractNumId w:val="991"/>
   </w:num>
-  <w:num w:numId="10" w16cid:durableId="467358961">
-    <w:abstractNumId w:val="1"/>
+  <w:num w:numId="1007">
+    <w:abstractNumId w:val="991"/>
   </w:num>
-  <w:num w:numId="11" w16cid:durableId="1763646582">
-    <w:abstractNumId w:val="1"/>
+  <w:num w:numId="1008">
+    <w:abstractNumId w:val="991"/>
   </w:num>
-  <w:num w:numId="12" w16cid:durableId="485508962">
-    <w:abstractNumId w:val="1"/>
+  <w:num w:numId="1009">
+    <w:abstractNumId w:val="991"/>
   </w:num>
-  <w:num w:numId="13" w16cid:durableId="1546992079">
-    <w:abstractNumId w:val="1"/>
+  <w:num w:numId="1010">
+    <w:abstractNumId w:val="991"/>
+  </w:num>
+  <w:num w:numId="1011">
+    <w:abstractNumId w:val="991"/>
   </w:num>
 </w:numbering>
 </file>
 
 <file path=word/styles.xml><?xml version="1.0" encoding="utf-8"?>
-<w:styles xmlns:mc="http://schemas.openxmlformats.org/markup-compatibility/2006" xmlns:r="http://schemas.openxmlformats.org/officeDocument/2006/relationships" xmlns:w="http://schemas.openxmlformats.org/wordprocessingml/2006/main" xmlns:w14="http://schemas.microsoft.com/office/word/2010/wordml" xmlns:w15="http://schemas.microsoft.com/office/word/2012/wordml" xmlns:w16cex="http://schemas.microsoft.com/office/word/2018/wordml/cex" xmlns:w16cid="http://schemas.microsoft.com/office/word/2016/wordml/cid" xmlns:w16="http://schemas.microsoft.com/office/word/2018/wordml" xmlns:w16du="http://schemas.microsoft.com/office/word/2023/wordml/word16du" xmlns:w16sdtdh="http://schemas.microsoft.com/office/word/2020/wordml/sdtdatahash" xmlns:w16se="http://schemas.microsoft.com/office/word/2015/wordml/symex" mc:Ignorable="w14 w15 w16se w16cid w16 w16cex w16sdtdh w16du">
+<w:styles xmlns:mc="http://schemas.openxmlformats.org/markup-compatibility/2006" xmlns:r="http://schemas.openxmlformats.org/officeDocument/2006/relationships" xmlns:w="http://schemas.openxmlformats.org/wordprocessingml/2006/main" xmlns:w14="http://schemas.microsoft.com/office/word/2010/wordml" xmlns:w15="http://schemas.microsoft.com/office/word/2012/wordml" xmlns:w16="http://schemas.microsoft.com/office/word/2018/wordml" xmlns:w16cex="http://schemas.microsoft.com/office/word/2018/wordml/cex" xmlns:w16cid="http://schemas.microsoft.com/office/word/2016/wordml/cid" xmlns:w16du="http://schemas.microsoft.com/office/word/2023/wordml/word16du" xmlns:w16sdtdh="http://schemas.microsoft.com/office/word/2020/wordml/sdtdatahash" xmlns:w16se="http://schemas.microsoft.com/office/word/2015/wordml/symex" mc:Ignorable="w14 w15 w16se w16cid w16 w16cex w16sdtdh w16du">
   <w:docDefaults>
     <w:rPrDefault>
       <w:rPr>
-        <w:rFonts w:asciiTheme="minorHAnsi" w:eastAsiaTheme="minorHAnsi" w:hAnsiTheme="minorHAnsi" w:cstheme="minorBidi"/>
+        <w:rFonts w:asciiTheme="minorHAnsi" w:cstheme="minorBidi" w:eastAsiaTheme="minorHAnsi" w:hAnsiTheme="minorHAnsi"/>
         <w:sz w:val="24"/>
         <w:szCs w:val="24"/>
-        <w:lang w:val="en-US" w:eastAsia="en-US" w:bidi="ar-SA"/>
+        <w:lang w:bidi="ar-SA" w:eastAsia="en-US" w:val="en-US"/>
       </w:rPr>
     </w:rPrDefault>
     <w:pPrDefault>
@@ -1035,7 +1137,7 @@
       </w:pPr>
     </w:pPrDefault>
   </w:docDefaults>
-  <w:latentStyles w:defLockedState="0" w:defUIPriority="0" w:defSemiHidden="0" w:defUnhideWhenUsed="0" w:defQFormat="0" w:count="376">
+  <w:latentStyles w:count="376" w:defLockedState="0" w:defQFormat="0" w:defSemiHidden="0" w:defUIPriority="0" w:defUnhideWhenUsed="0">
     <w:lsdException w:name="heading 5" w:semiHidden="1" w:unhideWhenUsed="1"/>
     <w:lsdException w:name="index 2" w:semiHidden="1" w:unhideWhenUsed="1"/>
     <w:lsdException w:name="index 3" w:semiHidden="1" w:unhideWhenUsed="1"/>
@@ -1373,11 +1475,11 @@
     <w:lsdException w:name="Unresolved Mention" w:semiHidden="1" w:uiPriority="99" w:unhideWhenUsed="1"/>
     <w:lsdException w:name="Smart Link" w:semiHidden="1" w:uiPriority="99" w:unhideWhenUsed="1"/>
   </w:latentStyles>
-  <w:style w:type="paragraph" w:default="1" w:styleId="Normal">
+  <w:style w:default="1" w:styleId="Normal" w:type="paragraph">
     <w:name w:val="Normal"/>
     <w:qFormat/>
   </w:style>
-  <w:style w:type="paragraph" w:styleId="Heading1">
+  <w:style w:styleId="Heading1" w:type="paragraph">
     <w:name w:val="heading 1"/>
     <w:basedOn w:val="Normal"/>
     <w:next w:val="BodyText"/>
@@ -1386,19 +1488,19 @@
     <w:pPr>
       <w:keepNext/>
       <w:keepLines/>
-      <w:spacing w:before="480" w:after="0"/>
+      <w:spacing w:after="0" w:before="480"/>
       <w:outlineLvl w:val="0"/>
     </w:pPr>
     <w:rPr>
-      <w:rFonts w:asciiTheme="majorHAnsi" w:eastAsiaTheme="majorEastAsia" w:hAnsiTheme="majorHAnsi" w:cstheme="majorBidi"/>
+      <w:rFonts w:asciiTheme="majorHAnsi" w:cstheme="majorBidi" w:eastAsiaTheme="majorEastAsia" w:hAnsiTheme="majorHAnsi"/>
       <w:b/>
       <w:bCs/>
-      <w:color w:val="156082" w:themeColor="accent1"/>
+      <w:color w:themeColor="accent1" w:val="156082"/>
       <w:sz w:val="32"/>
       <w:szCs w:val="32"/>
     </w:rPr>
   </w:style>
-  <w:style w:type="paragraph" w:styleId="Heading2">
+  <w:style w:styleId="Heading2" w:type="paragraph">
     <w:name w:val="heading 2"/>
     <w:basedOn w:val="Normal"/>
     <w:next w:val="BodyText"/>
@@ -1408,19 +1510,19 @@
     <w:pPr>
       <w:keepNext/>
       <w:keepLines/>
-      <w:spacing w:before="200" w:after="0"/>
+      <w:spacing w:after="0" w:before="200"/>
       <w:outlineLvl w:val="1"/>
     </w:pPr>
     <w:rPr>
-      <w:rFonts w:asciiTheme="majorHAnsi" w:eastAsiaTheme="majorEastAsia" w:hAnsiTheme="majorHAnsi" w:cstheme="majorBidi"/>
+      <w:rFonts w:asciiTheme="majorHAnsi" w:cstheme="majorBidi" w:eastAsiaTheme="majorEastAsia" w:hAnsiTheme="majorHAnsi"/>
       <w:b/>
       <w:bCs/>
-      <w:color w:val="156082" w:themeColor="accent1"/>
+      <w:color w:themeColor="accent1" w:val="156082"/>
       <w:sz w:val="28"/>
       <w:szCs w:val="28"/>
     </w:rPr>
   </w:style>
-  <w:style w:type="paragraph" w:styleId="Heading3">
+  <w:style w:styleId="Heading3" w:type="paragraph">
     <w:name w:val="heading 3"/>
     <w:basedOn w:val="Normal"/>
     <w:next w:val="BodyText"/>
@@ -1430,17 +1532,17 @@
     <w:pPr>
       <w:keepNext/>
       <w:keepLines/>
-      <w:spacing w:before="200" w:after="0"/>
+      <w:spacing w:after="0" w:before="200"/>
       <w:outlineLvl w:val="2"/>
     </w:pPr>
     <w:rPr>
-      <w:rFonts w:asciiTheme="majorHAnsi" w:eastAsiaTheme="majorEastAsia" w:hAnsiTheme="majorHAnsi" w:cstheme="majorBidi"/>
+      <w:rFonts w:asciiTheme="majorHAnsi" w:cstheme="majorBidi" w:eastAsiaTheme="majorEastAsia" w:hAnsiTheme="majorHAnsi"/>
       <w:b/>
       <w:bCs/>
-      <w:color w:val="156082" w:themeColor="accent1"/>
-    </w:rPr>
-  </w:style>
-  <w:style w:type="paragraph" w:styleId="Heading4">
+      <w:color w:themeColor="accent1" w:val="156082"/>
+    </w:rPr>
+  </w:style>
+  <w:style w:styleId="Heading4" w:type="paragraph">
     <w:name w:val="heading 4"/>
     <w:basedOn w:val="Normal"/>
     <w:next w:val="BodyText"/>
@@ -1451,16 +1553,16 @@
     <w:pPr>
       <w:keepNext/>
       <w:keepLines/>
-      <w:spacing w:before="200" w:after="0"/>
+      <w:spacing w:after="0" w:before="200"/>
       <w:jc w:val="right"/>
       <w:outlineLvl w:val="3"/>
     </w:pPr>
     <w:rPr>
-      <w:rFonts w:eastAsiaTheme="majorEastAsia" w:cstheme="majorBidi"/>
+      <w:rFonts w:cstheme="majorBidi" w:eastAsiaTheme="majorEastAsia"/>
       <w:bCs/>
     </w:rPr>
   </w:style>
-  <w:style w:type="paragraph" w:styleId="Heading5">
+  <w:style w:styleId="Heading5" w:type="paragraph">
     <w:name w:val="heading 5"/>
     <w:basedOn w:val="Normal"/>
     <w:next w:val="BodyText"/>
@@ -1470,16 +1572,16 @@
     <w:pPr>
       <w:keepNext/>
       <w:keepLines/>
-      <w:spacing w:before="200" w:after="0"/>
+      <w:spacing w:after="0" w:before="200"/>
       <w:outlineLvl w:val="4"/>
     </w:pPr>
     <w:rPr>
-      <w:rFonts w:asciiTheme="majorHAnsi" w:eastAsiaTheme="majorEastAsia" w:hAnsiTheme="majorHAnsi" w:cstheme="majorBidi"/>
+      <w:rFonts w:asciiTheme="majorHAnsi" w:cstheme="majorBidi" w:eastAsiaTheme="majorEastAsia" w:hAnsiTheme="majorHAnsi"/>
       <w:iCs/>
-      <w:color w:val="156082" w:themeColor="accent1"/>
-    </w:rPr>
-  </w:style>
-  <w:style w:type="paragraph" w:styleId="Heading6">
+      <w:color w:themeColor="accent1" w:val="156082"/>
+    </w:rPr>
+  </w:style>
+  <w:style w:styleId="Heading6" w:type="paragraph">
     <w:name w:val="heading 6"/>
     <w:basedOn w:val="Normal"/>
     <w:next w:val="BodyText"/>
@@ -1489,15 +1591,15 @@
     <w:pPr>
       <w:keepNext/>
       <w:keepLines/>
-      <w:spacing w:before="200" w:after="0"/>
+      <w:spacing w:after="0" w:before="200"/>
       <w:outlineLvl w:val="5"/>
     </w:pPr>
     <w:rPr>
-      <w:rFonts w:asciiTheme="majorHAnsi" w:eastAsiaTheme="majorEastAsia" w:hAnsiTheme="majorHAnsi" w:cstheme="majorBidi"/>
-      <w:color w:val="156082" w:themeColor="accent1"/>
-    </w:rPr>
-  </w:style>
-  <w:style w:type="paragraph" w:styleId="Heading7">
+      <w:rFonts w:asciiTheme="majorHAnsi" w:cstheme="majorBidi" w:eastAsiaTheme="majorEastAsia" w:hAnsiTheme="majorHAnsi"/>
+      <w:color w:themeColor="accent1" w:val="156082"/>
+    </w:rPr>
+  </w:style>
+  <w:style w:styleId="Heading7" w:type="paragraph">
     <w:name w:val="heading 7"/>
     <w:basedOn w:val="Normal"/>
     <w:next w:val="BodyText"/>
@@ -1507,15 +1609,15 @@
     <w:pPr>
       <w:keepNext/>
       <w:keepLines/>
-      <w:spacing w:before="200" w:after="0"/>
+      <w:spacing w:after="0" w:before="200"/>
       <w:outlineLvl w:val="6"/>
     </w:pPr>
     <w:rPr>
-      <w:rFonts w:asciiTheme="majorHAnsi" w:eastAsiaTheme="majorEastAsia" w:hAnsiTheme="majorHAnsi" w:cstheme="majorBidi"/>
-      <w:color w:val="156082" w:themeColor="accent1"/>
-    </w:rPr>
-  </w:style>
-  <w:style w:type="paragraph" w:styleId="Heading8">
+      <w:rFonts w:asciiTheme="majorHAnsi" w:cstheme="majorBidi" w:eastAsiaTheme="majorEastAsia" w:hAnsiTheme="majorHAnsi"/>
+      <w:color w:themeColor="accent1" w:val="156082"/>
+    </w:rPr>
+  </w:style>
+  <w:style w:styleId="Heading8" w:type="paragraph">
     <w:name w:val="heading 8"/>
     <w:basedOn w:val="Normal"/>
     <w:next w:val="BodyText"/>
@@ -1525,15 +1627,15 @@
     <w:pPr>
       <w:keepNext/>
       <w:keepLines/>
-      <w:spacing w:before="200" w:after="0"/>
+      <w:spacing w:after="0" w:before="200"/>
       <w:outlineLvl w:val="7"/>
     </w:pPr>
     <w:rPr>
-      <w:rFonts w:asciiTheme="majorHAnsi" w:eastAsiaTheme="majorEastAsia" w:hAnsiTheme="majorHAnsi" w:cstheme="majorBidi"/>
-      <w:color w:val="156082" w:themeColor="accent1"/>
-    </w:rPr>
-  </w:style>
-  <w:style w:type="paragraph" w:styleId="Heading9">
+      <w:rFonts w:asciiTheme="majorHAnsi" w:cstheme="majorBidi" w:eastAsiaTheme="majorEastAsia" w:hAnsiTheme="majorHAnsi"/>
+      <w:color w:themeColor="accent1" w:val="156082"/>
+    </w:rPr>
+  </w:style>
+  <w:style w:styleId="Heading9" w:type="paragraph">
     <w:name w:val="heading 9"/>
     <w:basedOn w:val="Normal"/>
     <w:next w:val="BodyText"/>
@@ -1543,64 +1645,64 @@
     <w:pPr>
       <w:keepNext/>
       <w:keepLines/>
-      <w:spacing w:before="200" w:after="0"/>
+      <w:spacing w:after="0" w:before="200"/>
       <w:outlineLvl w:val="8"/>
     </w:pPr>
     <w:rPr>
-      <w:rFonts w:asciiTheme="majorHAnsi" w:eastAsiaTheme="majorEastAsia" w:hAnsiTheme="majorHAnsi" w:cstheme="majorBidi"/>
-      <w:color w:val="156082" w:themeColor="accent1"/>
-    </w:rPr>
-  </w:style>
-  <w:style w:type="character" w:default="1" w:styleId="DefaultParagraphFont">
+      <w:rFonts w:asciiTheme="majorHAnsi" w:cstheme="majorBidi" w:eastAsiaTheme="majorEastAsia" w:hAnsiTheme="majorHAnsi"/>
+      <w:color w:themeColor="accent1" w:val="156082"/>
+    </w:rPr>
+  </w:style>
+  <w:style w:default="1" w:styleId="DefaultParagraphFont" w:type="character">
     <w:name w:val="Default Paragraph Font"/>
     <w:uiPriority w:val="1"/>
     <w:semiHidden/>
     <w:unhideWhenUsed/>
   </w:style>
-  <w:style w:type="table" w:default="1" w:styleId="TableNormal">
+  <w:style w:default="1" w:styleId="TableNormal" w:type="table">
     <w:name w:val="Normal Table"/>
     <w:uiPriority w:val="99"/>
     <w:semiHidden/>
     <w:unhideWhenUsed/>
     <w:tblPr>
-      <w:tblInd w:w="0" w:type="dxa"/>
+      <w:tblInd w:type="dxa" w:w="0"/>
       <w:tblCellMar>
-        <w:top w:w="0" w:type="dxa"/>
-        <w:left w:w="108" w:type="dxa"/>
-        <w:bottom w:w="0" w:type="dxa"/>
-        <w:right w:w="108" w:type="dxa"/>
+        <w:top w:type="dxa" w:w="0"/>
+        <w:left w:type="dxa" w:w="108"/>
+        <w:bottom w:type="dxa" w:w="0"/>
+        <w:right w:type="dxa" w:w="108"/>
       </w:tblCellMar>
     </w:tblPr>
   </w:style>
-  <w:style w:type="numbering" w:default="1" w:styleId="NoList">
+  <w:style w:default="1" w:styleId="NoList" w:type="numbering">
     <w:name w:val="No List"/>
     <w:uiPriority w:val="99"/>
     <w:semiHidden/>
     <w:unhideWhenUsed/>
   </w:style>
-  <w:style w:type="paragraph" w:styleId="BodyText">
+  <w:style w:styleId="BodyText" w:type="paragraph">
     <w:name w:val="Body Text"/>
     <w:basedOn w:val="Normal"/>
     <w:qFormat/>
     <w:pPr>
-      <w:spacing w:before="180" w:after="180"/>
+      <w:spacing w:after="180" w:before="180"/>
     </w:pPr>
   </w:style>
-  <w:style w:type="paragraph" w:customStyle="1" w:styleId="FirstParagraph">
+  <w:style w:customStyle="1" w:styleId="FirstParagraph" w:type="paragraph">
     <w:name w:val="First Paragraph"/>
     <w:basedOn w:val="BodyText"/>
     <w:next w:val="BodyText"/>
     <w:qFormat/>
   </w:style>
-  <w:style w:type="paragraph" w:customStyle="1" w:styleId="Compact">
+  <w:style w:customStyle="1" w:styleId="Compact" w:type="paragraph">
     <w:name w:val="Compact"/>
     <w:basedOn w:val="BodyText"/>
     <w:qFormat/>
     <w:pPr>
-      <w:spacing w:before="36" w:after="36"/>
+      <w:spacing w:after="36" w:before="36"/>
     </w:pPr>
   </w:style>
-  <w:style w:type="paragraph" w:styleId="Title">
+  <w:style w:styleId="Title" w:type="paragraph">
     <w:name w:val="Title"/>
     <w:basedOn w:val="Normal"/>
     <w:next w:val="BodyText"/>
@@ -1608,19 +1710,19 @@
     <w:pPr>
       <w:keepNext/>
       <w:keepLines/>
-      <w:spacing w:before="480" w:after="240"/>
+      <w:spacing w:after="240" w:before="480"/>
       <w:jc w:val="center"/>
     </w:pPr>
     <w:rPr>
-      <w:rFonts w:asciiTheme="majorHAnsi" w:eastAsiaTheme="majorEastAsia" w:hAnsiTheme="majorHAnsi" w:cstheme="majorBidi"/>
+      <w:rFonts w:asciiTheme="majorHAnsi" w:cstheme="majorBidi" w:eastAsiaTheme="majorEastAsia" w:hAnsiTheme="majorHAnsi"/>
       <w:b/>
       <w:bCs/>
-      <w:color w:val="0F435C" w:themeColor="accent1" w:themeShade="B5"/>
+      <w:color w:themeColor="accent1" w:themeShade="B5" w:val="0F435C"/>
       <w:sz w:val="36"/>
       <w:szCs w:val="36"/>
     </w:rPr>
   </w:style>
-  <w:style w:type="paragraph" w:styleId="Subtitle">
+  <w:style w:styleId="Subtitle" w:type="paragraph">
     <w:name w:val="Subtitle"/>
     <w:basedOn w:val="Title"/>
     <w:next w:val="BodyText"/>
@@ -1633,7 +1735,7 @@
       <w:szCs w:val="30"/>
     </w:rPr>
   </w:style>
-  <w:style w:type="paragraph" w:customStyle="1" w:styleId="Author">
+  <w:style w:customStyle="1" w:styleId="Author" w:type="paragraph">
     <w:name w:val="Author"/>
     <w:next w:val="BodyText"/>
     <w:qFormat/>
@@ -1643,7 +1745,7 @@
       <w:jc w:val="center"/>
     </w:pPr>
   </w:style>
-  <w:style w:type="paragraph" w:styleId="Date">
+  <w:style w:styleId="Date" w:type="paragraph">
     <w:name w:val="Date"/>
     <w:next w:val="BodyText"/>
     <w:qFormat/>
@@ -1653,7 +1755,7 @@
       <w:jc w:val="center"/>
     </w:pPr>
   </w:style>
-  <w:style w:type="paragraph" w:customStyle="1" w:styleId="Abstract">
+  <w:style w:customStyle="1" w:styleId="Abstract" w:type="paragraph">
     <w:name w:val="Abstract"/>
     <w:basedOn w:val="Normal"/>
     <w:next w:val="BodyText"/>
@@ -1661,19 +1763,19 @@
     <w:pPr>
       <w:keepNext/>
       <w:keepLines/>
-      <w:spacing w:before="300" w:after="300"/>
+      <w:spacing w:after="300" w:before="300"/>
     </w:pPr>
     <w:rPr>
       <w:sz w:val="20"/>
       <w:szCs w:val="20"/>
     </w:rPr>
   </w:style>
-  <w:style w:type="paragraph" w:styleId="Bibliography">
+  <w:style w:styleId="Bibliography" w:type="paragraph">
     <w:name w:val="Bibliography"/>
     <w:basedOn w:val="Normal"/>
     <w:qFormat/>
   </w:style>
-  <w:style w:type="paragraph" w:styleId="BlockText">
+  <w:style w:styleId="BlockText" w:type="paragraph">
     <w:name w:val="Block Text"/>
     <w:basedOn w:val="BodyText"/>
     <w:next w:val="BodyText"/>
@@ -1681,29 +1783,29 @@
     <w:unhideWhenUsed/>
     <w:qFormat/>
     <w:pPr>
-      <w:spacing w:before="100" w:after="100"/>
+      <w:spacing w:after="100" w:before="100"/>
       <w:ind w:left="480" w:right="480"/>
     </w:pPr>
   </w:style>
-  <w:style w:type="paragraph" w:styleId="FootnoteText">
+  <w:style w:styleId="FootnoteText" w:type="paragraph">
     <w:name w:val="footnote text"/>
     <w:basedOn w:val="Normal"/>
     <w:uiPriority w:val="9"/>
     <w:unhideWhenUsed/>
     <w:qFormat/>
   </w:style>
-  <w:style w:type="table" w:customStyle="1" w:styleId="Table">
+  <w:style w:customStyle="1" w:styleId="Table" w:type="table">
     <w:name w:val="Table"/>
     <w:semiHidden/>
     <w:unhideWhenUsed/>
     <w:qFormat/>
     <w:tblPr>
-      <w:tblInd w:w="0" w:type="dxa"/>
+      <w:tblInd w:type="dxa" w:w="0"/>
       <w:tblCellMar>
-        <w:top w:w="0" w:type="dxa"/>
-        <w:left w:w="108" w:type="dxa"/>
-        <w:bottom w:w="0" w:type="dxa"/>
-        <w:right w:w="108" w:type="dxa"/>
+        <w:top w:type="dxa" w:w="0"/>
+        <w:left w:type="dxa" w:w="108"/>
+        <w:bottom w:type="dxa" w:w="0"/>
+        <w:right w:type="dxa" w:w="108"/>
       </w:tblCellMar>
     </w:tblPr>
     <w:tblStylePr w:type="firstRow">
@@ -1715,13 +1817,13 @@
       </w:trPr>
       <w:tcPr>
         <w:tcBorders>
-          <w:bottom w:val="single" w:sz="0" w:space="0" w:color="auto"/>
+          <w:bottom w:color="auto" w:space="0" w:sz="0" w:val="single"/>
         </w:tcBorders>
         <w:vAlign w:val="bottom"/>
       </w:tcPr>
     </w:tblStylePr>
   </w:style>
-  <w:style w:type="paragraph" w:customStyle="1" w:styleId="DefinitionTerm">
+  <w:style w:customStyle="1" w:styleId="DefinitionTerm" w:type="paragraph">
     <w:name w:val="Definition Term"/>
     <w:basedOn w:val="Normal"/>
     <w:next w:val="Definition"/>
@@ -1734,11 +1836,11 @@
       <w:b/>
     </w:rPr>
   </w:style>
-  <w:style w:type="paragraph" w:customStyle="1" w:styleId="Definition">
+  <w:style w:customStyle="1" w:styleId="Definition" w:type="paragraph">
     <w:name w:val="Definition"/>
     <w:basedOn w:val="Normal"/>
   </w:style>
-  <w:style w:type="paragraph" w:styleId="Caption">
+  <w:style w:styleId="Caption" w:type="paragraph">
     <w:name w:val="caption"/>
     <w:basedOn w:val="Normal"/>
     <w:link w:val="CaptionChar"/>
@@ -1749,61 +1851,60 @@
       <w:i/>
     </w:rPr>
   </w:style>
-  <w:style w:type="paragraph" w:customStyle="1" w:styleId="TableCaption">
+  <w:style w:customStyle="1" w:styleId="TableCaption" w:type="paragraph">
     <w:name w:val="Table Caption"/>
     <w:basedOn w:val="Caption"/>
     <w:pPr>
       <w:keepNext/>
     </w:pPr>
   </w:style>
-  <w:style w:type="paragraph" w:customStyle="1" w:styleId="ImageCaption">
+  <w:style w:customStyle="1" w:styleId="ImageCaption" w:type="paragraph">
     <w:name w:val="Image Caption"/>
     <w:basedOn w:val="Caption"/>
   </w:style>
-  <w:style w:type="paragraph" w:customStyle="1" w:styleId="Figure">
+  <w:style w:customStyle="1" w:styleId="Figure" w:type="paragraph">
     <w:name w:val="Figure"/>
     <w:basedOn w:val="Normal"/>
   </w:style>
-  <w:style w:type="paragraph" w:customStyle="1" w:styleId="CaptionedFigure">
+  <w:style w:customStyle="1" w:styleId="CaptionedFigure" w:type="paragraph">
     <w:name w:val="Captioned Figure"/>
     <w:basedOn w:val="Figure"/>
     <w:pPr>
       <w:keepNext/>
     </w:pPr>
   </w:style>
-  <w:style w:type="character" w:customStyle="1" w:styleId="CaptionChar">
+  <w:style w:customStyle="1" w:styleId="CaptionChar" w:type="character">
     <w:name w:val="Caption Char"/>
     <w:basedOn w:val="DefaultParagraphFont"/>
     <w:link w:val="Caption"/>
   </w:style>
-  <w:style w:type="character" w:customStyle="1" w:styleId="VerbatimChar">
+  <w:style w:customStyle="1" w:styleId="VerbatimChar" w:type="character">
     <w:name w:val="Verbatim Char"/>
     <w:basedOn w:val="CaptionChar"/>
-    <w:link w:val="SourceCode"/>
     <w:rPr>
       <w:rFonts w:ascii="Consolas" w:hAnsi="Consolas"/>
       <w:sz w:val="22"/>
     </w:rPr>
   </w:style>
-  <w:style w:type="character" w:customStyle="1" w:styleId="SectionNumber">
+  <w:style w:customStyle="1" w:styleId="SectionNumber" w:type="character">
     <w:name w:val="Section Number"/>
     <w:basedOn w:val="CaptionChar"/>
   </w:style>
-  <w:style w:type="character" w:styleId="FootnoteReference">
+  <w:style w:styleId="FootnoteReference" w:type="character">
     <w:name w:val="footnote reference"/>
     <w:basedOn w:val="CaptionChar"/>
     <w:rPr>
       <w:vertAlign w:val="superscript"/>
     </w:rPr>
   </w:style>
-  <w:style w:type="character" w:styleId="Hyperlink">
+  <w:style w:styleId="Hyperlink" w:type="character">
     <w:name w:val="Hyperlink"/>
     <w:basedOn w:val="CaptionChar"/>
     <w:rPr>
-      <w:color w:val="156082" w:themeColor="accent1"/>
-    </w:rPr>
-  </w:style>
-  <w:style w:type="paragraph" w:styleId="TOCHeading">
+      <w:color w:themeColor="accent1" w:val="156082"/>
+    </w:rPr>
+  </w:style>
+  <w:style w:styleId="TOCHeading" w:type="paragraph">
     <w:name w:val="TOC Heading"/>
     <w:basedOn w:val="Heading1"/>
     <w:next w:val="BodyText"/>
@@ -1817,7 +1918,7 @@
     <w:rPr>
       <w:b w:val="0"/>
       <w:bCs w:val="0"/>
-      <w:color w:val="0F4761" w:themeColor="accent1" w:themeShade="BF"/>
+      <w:color w:themeColor="accent1" w:themeShade="BF" w:val="0F4761"/>
     </w:rPr>
   </w:style>
   <w:style w:type="paragraph" w:customStyle="1" w:styleId="SourceCode">
@@ -1825,299 +1926,234 @@
     <w:basedOn w:val="Normal"/>
     <w:link w:val="VerbatimChar"/>
     <w:pPr>
-      <w:wordWrap w:val="0"/>
+      <w:wordWrap w:val="off"/>
     </w:pPr>
   </w:style>
   <w:style w:type="character" w:customStyle="1" w:styleId="KeywordTok">
     <w:name w:val="KeywordTok"/>
     <w:basedOn w:val="VerbatimChar"/>
     <w:rPr>
-      <w:rFonts w:ascii="Consolas" w:hAnsi="Consolas"/>
       <w:b/>
       <w:color w:val="007020"/>
-      <w:sz w:val="22"/>
     </w:rPr>
   </w:style>
   <w:style w:type="character" w:customStyle="1" w:styleId="DataTypeTok">
     <w:name w:val="DataTypeTok"/>
     <w:basedOn w:val="VerbatimChar"/>
     <w:rPr>
-      <w:rFonts w:ascii="Consolas" w:hAnsi="Consolas"/>
       <w:color w:val="902000"/>
-      <w:sz w:val="22"/>
     </w:rPr>
   </w:style>
   <w:style w:type="character" w:customStyle="1" w:styleId="DecValTok">
     <w:name w:val="DecValTok"/>
     <w:basedOn w:val="VerbatimChar"/>
     <w:rPr>
-      <w:rFonts w:ascii="Consolas" w:hAnsi="Consolas"/>
-      <w:color w:val="40A070"/>
-      <w:sz w:val="22"/>
+      <w:color w:val="40a070"/>
     </w:rPr>
   </w:style>
   <w:style w:type="character" w:customStyle="1" w:styleId="BaseNTok">
     <w:name w:val="BaseNTok"/>
     <w:basedOn w:val="VerbatimChar"/>
     <w:rPr>
-      <w:rFonts w:ascii="Consolas" w:hAnsi="Consolas"/>
-      <w:color w:val="40A070"/>
-      <w:sz w:val="22"/>
+      <w:color w:val="40a070"/>
     </w:rPr>
   </w:style>
   <w:style w:type="character" w:customStyle="1" w:styleId="FloatTok">
     <w:name w:val="FloatTok"/>
     <w:basedOn w:val="VerbatimChar"/>
     <w:rPr>
-      <w:rFonts w:ascii="Consolas" w:hAnsi="Consolas"/>
-      <w:color w:val="40A070"/>
-      <w:sz w:val="22"/>
+      <w:color w:val="40a070"/>
     </w:rPr>
   </w:style>
   <w:style w:type="character" w:customStyle="1" w:styleId="ConstantTok">
     <w:name w:val="ConstantTok"/>
     <w:basedOn w:val="VerbatimChar"/>
     <w:rPr>
-      <w:rFonts w:ascii="Consolas" w:hAnsi="Consolas"/>
       <w:color w:val="880000"/>
-      <w:sz w:val="22"/>
     </w:rPr>
   </w:style>
   <w:style w:type="character" w:customStyle="1" w:styleId="CharTok">
     <w:name w:val="CharTok"/>
     <w:basedOn w:val="VerbatimChar"/>
     <w:rPr>
-      <w:rFonts w:ascii="Consolas" w:hAnsi="Consolas"/>
-      <w:color w:val="4070A0"/>
-      <w:sz w:val="22"/>
+      <w:color w:val="4070a0"/>
     </w:rPr>
   </w:style>
   <w:style w:type="character" w:customStyle="1" w:styleId="SpecialCharTok">
     <w:name w:val="SpecialCharTok"/>
     <w:basedOn w:val="VerbatimChar"/>
     <w:rPr>
-      <w:rFonts w:ascii="Consolas" w:hAnsi="Consolas"/>
-      <w:color w:val="4070A0"/>
-      <w:sz w:val="22"/>
+      <w:color w:val="4070a0"/>
     </w:rPr>
   </w:style>
   <w:style w:type="character" w:customStyle="1" w:styleId="StringTok">
     <w:name w:val="StringTok"/>
     <w:basedOn w:val="VerbatimChar"/>
     <w:rPr>
-      <w:rFonts w:ascii="Consolas" w:hAnsi="Consolas"/>
-      <w:color w:val="4070A0"/>
-      <w:sz w:val="22"/>
+      <w:color w:val="4070a0"/>
     </w:rPr>
   </w:style>
   <w:style w:type="character" w:customStyle="1" w:styleId="VerbatimStringTok">
     <w:name w:val="VerbatimStringTok"/>
     <w:basedOn w:val="VerbatimChar"/>
     <w:rPr>
-      <w:rFonts w:ascii="Consolas" w:hAnsi="Consolas"/>
-      <w:color w:val="4070A0"/>
-      <w:sz w:val="22"/>
+      <w:color w:val="4070a0"/>
     </w:rPr>
   </w:style>
   <w:style w:type="character" w:customStyle="1" w:styleId="SpecialStringTok">
     <w:name w:val="SpecialStringTok"/>
     <w:basedOn w:val="VerbatimChar"/>
     <w:rPr>
-      <w:rFonts w:ascii="Consolas" w:hAnsi="Consolas"/>
-      <w:color w:val="BB6688"/>
-      <w:sz w:val="22"/>
+      <w:color w:val="bb6688"/>
     </w:rPr>
   </w:style>
   <w:style w:type="character" w:customStyle="1" w:styleId="ImportTok">
     <w:name w:val="ImportTok"/>
     <w:basedOn w:val="VerbatimChar"/>
     <w:rPr>
-      <w:rFonts w:ascii="Consolas" w:hAnsi="Consolas"/>
       <w:b/>
       <w:color w:val="008000"/>
-      <w:sz w:val="22"/>
     </w:rPr>
   </w:style>
   <w:style w:type="character" w:customStyle="1" w:styleId="CommentTok">
     <w:name w:val="CommentTok"/>
     <w:basedOn w:val="VerbatimChar"/>
     <w:rPr>
-      <w:rFonts w:ascii="Consolas" w:hAnsi="Consolas"/>
       <w:i/>
-      <w:color w:val="60A0B0"/>
-      <w:sz w:val="22"/>
+      <w:color w:val="60a0b0"/>
     </w:rPr>
   </w:style>
   <w:style w:type="character" w:customStyle="1" w:styleId="DocumentationTok">
     <w:name w:val="DocumentationTok"/>
     <w:basedOn w:val="VerbatimChar"/>
     <w:rPr>
-      <w:rFonts w:ascii="Consolas" w:hAnsi="Consolas"/>
       <w:i/>
-      <w:color w:val="BA2121"/>
-      <w:sz w:val="22"/>
+      <w:color w:val="ba2121"/>
     </w:rPr>
   </w:style>
   <w:style w:type="character" w:customStyle="1" w:styleId="AnnotationTok">
     <w:name w:val="AnnotationTok"/>
     <w:basedOn w:val="VerbatimChar"/>
     <w:rPr>
-      <w:rFonts w:ascii="Consolas" w:hAnsi="Consolas"/>
       <w:b/>
       <w:i/>
-      <w:color w:val="60A0B0"/>
-      <w:sz w:val="22"/>
+      <w:color w:val="60a0b0"/>
     </w:rPr>
   </w:style>
   <w:style w:type="character" w:customStyle="1" w:styleId="CommentVarTok">
     <w:name w:val="CommentVarTok"/>
     <w:basedOn w:val="VerbatimChar"/>
     <w:rPr>
-      <w:rFonts w:ascii="Consolas" w:hAnsi="Consolas"/>
       <w:b/>
       <w:i/>
-      <w:color w:val="60A0B0"/>
-      <w:sz w:val="22"/>
+      <w:color w:val="60a0b0"/>
     </w:rPr>
   </w:style>
   <w:style w:type="character" w:customStyle="1" w:styleId="OtherTok">
     <w:name w:val="OtherTok"/>
     <w:basedOn w:val="VerbatimChar"/>
     <w:rPr>
-      <w:rFonts w:ascii="Consolas" w:hAnsi="Consolas"/>
       <w:color w:val="007020"/>
-      <w:sz w:val="22"/>
     </w:rPr>
   </w:style>
   <w:style w:type="character" w:customStyle="1" w:styleId="FunctionTok">
     <w:name w:val="FunctionTok"/>
     <w:basedOn w:val="VerbatimChar"/>
     <w:rPr>
-      <w:rFonts w:ascii="Consolas" w:hAnsi="Consolas"/>
-      <w:color w:val="06287E"/>
-      <w:sz w:val="22"/>
+      <w:color w:val="06287e"/>
     </w:rPr>
   </w:style>
   <w:style w:type="character" w:customStyle="1" w:styleId="VariableTok">
     <w:name w:val="VariableTok"/>
     <w:basedOn w:val="VerbatimChar"/>
     <w:rPr>
-      <w:rFonts w:ascii="Consolas" w:hAnsi="Consolas"/>
-      <w:color w:val="19177C"/>
-      <w:sz w:val="22"/>
+      <w:color w:val="19177c"/>
     </w:rPr>
   </w:style>
   <w:style w:type="character" w:customStyle="1" w:styleId="ControlFlowTok">
     <w:name w:val="ControlFlowTok"/>
     <w:basedOn w:val="VerbatimChar"/>
     <w:rPr>
-      <w:rFonts w:ascii="Consolas" w:hAnsi="Consolas"/>
       <w:b/>
       <w:color w:val="007020"/>
-      <w:sz w:val="22"/>
     </w:rPr>
   </w:style>
   <w:style w:type="character" w:customStyle="1" w:styleId="OperatorTok">
     <w:name w:val="OperatorTok"/>
     <w:basedOn w:val="VerbatimChar"/>
     <w:rPr>
-      <w:rFonts w:ascii="Consolas" w:hAnsi="Consolas"/>
       <w:color w:val="666666"/>
-      <w:sz w:val="22"/>
     </w:rPr>
   </w:style>
   <w:style w:type="character" w:customStyle="1" w:styleId="BuiltInTok">
     <w:name w:val="BuiltInTok"/>
     <w:basedOn w:val="VerbatimChar"/>
     <w:rPr>
-      <w:rFonts w:ascii="Consolas" w:hAnsi="Consolas"/>
       <w:color w:val="008000"/>
-      <w:sz w:val="22"/>
     </w:rPr>
   </w:style>
   <w:style w:type="character" w:customStyle="1" w:styleId="ExtensionTok">
     <w:name w:val="ExtensionTok"/>
     <w:basedOn w:val="VerbatimChar"/>
-    <w:rPr>
-      <w:rFonts w:ascii="Consolas" w:hAnsi="Consolas"/>
-      <w:sz w:val="22"/>
-    </w:rPr>
+    <w:rPr/>
   </w:style>
   <w:style w:type="character" w:customStyle="1" w:styleId="PreprocessorTok">
     <w:name w:val="PreprocessorTok"/>
     <w:basedOn w:val="VerbatimChar"/>
     <w:rPr>
-      <w:rFonts w:ascii="Consolas" w:hAnsi="Consolas"/>
-      <w:color w:val="BC7A00"/>
-      <w:sz w:val="22"/>
+      <w:color w:val="bc7a00"/>
     </w:rPr>
   </w:style>
   <w:style w:type="character" w:customStyle="1" w:styleId="AttributeTok">
     <w:name w:val="AttributeTok"/>
     <w:basedOn w:val="VerbatimChar"/>
     <w:rPr>
-      <w:rFonts w:ascii="Consolas" w:hAnsi="Consolas"/>
-      <w:color w:val="7D9029"/>
-      <w:sz w:val="22"/>
+      <w:color w:val="7d9029"/>
     </w:rPr>
   </w:style>
   <w:style w:type="character" w:customStyle="1" w:styleId="RegionMarkerTok">
     <w:name w:val="RegionMarkerTok"/>
     <w:basedOn w:val="VerbatimChar"/>
-    <w:rPr>
-      <w:rFonts w:ascii="Consolas" w:hAnsi="Consolas"/>
-      <w:sz w:val="22"/>
-    </w:rPr>
+    <w:rPr/>
   </w:style>
   <w:style w:type="character" w:customStyle="1" w:styleId="InformationTok">
     <w:name w:val="InformationTok"/>
     <w:basedOn w:val="VerbatimChar"/>
     <w:rPr>
-      <w:rFonts w:ascii="Consolas" w:hAnsi="Consolas"/>
       <w:b/>
       <w:i/>
-      <w:color w:val="60A0B0"/>
-      <w:sz w:val="22"/>
+      <w:color w:val="60a0b0"/>
     </w:rPr>
   </w:style>
   <w:style w:type="character" w:customStyle="1" w:styleId="WarningTok">
     <w:name w:val="WarningTok"/>
     <w:basedOn w:val="VerbatimChar"/>
     <w:rPr>
-      <w:rFonts w:ascii="Consolas" w:hAnsi="Consolas"/>
       <w:b/>
       <w:i/>
-      <w:color w:val="60A0B0"/>
-      <w:sz w:val="22"/>
+      <w:color w:val="60a0b0"/>
     </w:rPr>
   </w:style>
   <w:style w:type="character" w:customStyle="1" w:styleId="AlertTok">
     <w:name w:val="AlertTok"/>
     <w:basedOn w:val="VerbatimChar"/>
     <w:rPr>
-      <w:rFonts w:ascii="Consolas" w:hAnsi="Consolas"/>
       <w:b/>
-      <w:color w:val="FF0000"/>
-      <w:sz w:val="22"/>
+      <w:color w:val="ff0000"/>
     </w:rPr>
   </w:style>
   <w:style w:type="character" w:customStyle="1" w:styleId="ErrorTok">
     <w:name w:val="ErrorTok"/>
     <w:basedOn w:val="VerbatimChar"/>
     <w:rPr>
-      <w:rFonts w:ascii="Consolas" w:hAnsi="Consolas"/>
       <w:b/>
-      <w:color w:val="FF0000"/>
-      <w:sz w:val="22"/>
+      <w:color w:val="ff0000"/>
     </w:rPr>
   </w:style>
   <w:style w:type="character" w:customStyle="1" w:styleId="NormalTok">
     <w:name w:val="NormalTok"/>
     <w:basedOn w:val="VerbatimChar"/>
-    <w:rPr>
-      <w:rFonts w:ascii="Consolas" w:hAnsi="Consolas"/>
-      <w:sz w:val="22"/>
-    </w:rPr>
+    <w:rPr/>
   </w:style>
 </w:styles>
 </file>

</xml_diff>